<commit_message>
edit daftar hadir + pull
</commit_message>
<xml_diff>
--- a/templates/12 Berita Acara Klarifikasi dan Negosiasi.docx
+++ b/templates/12 Berita Acara Klarifikasi dan Negosiasi.docx
@@ -137,29 +137,20 @@
           <w:rFonts w:ascii="Arial" w:hAnsi="Arial"/>
           <w:highlight w:val="cyan"/>
         </w:rPr>
-        <w:t>#</w:t>
-      </w:r>
-      <w:proofErr w:type="spellStart"/>
+        <w:t>#nama</w:t>
+      </w:r>
       <w:r>
         <w:rPr>
           <w:rFonts w:ascii="Arial" w:hAnsi="Arial"/>
           <w:highlight w:val="cyan"/>
         </w:rPr>
-        <w:t>nama</w:t>
+        <w:t>pengadaan</w:t>
       </w:r>
       <w:r>
         <w:rPr>
           <w:rFonts w:ascii="Arial" w:hAnsi="Arial"/>
           <w:highlight w:val="cyan"/>
         </w:rPr>
-        <w:t>pengadaan</w:t>
-      </w:r>
-      <w:proofErr w:type="spellEnd"/>
-      <w:r>
-        <w:rPr>
-          <w:rFonts w:ascii="Arial" w:hAnsi="Arial"/>
-          <w:highlight w:val="cyan"/>
-        </w:rPr>
         <w:t>#</w:t>
       </w:r>
     </w:p>
@@ -200,7 +191,6 @@
         </w:rPr>
         <w:t>#</w:t>
       </w:r>
-      <w:proofErr w:type="spellStart"/>
       <w:r>
         <w:rPr>
           <w:rStyle w:val="PageNumber"/>
@@ -209,7 +199,6 @@
         </w:rPr>
         <w:t>norks</w:t>
       </w:r>
-      <w:proofErr w:type="spellEnd"/>
       <w:r>
         <w:rPr>
           <w:rStyle w:val="PageNumber"/>
@@ -234,7 +223,6 @@
         </w:rPr>
         <w:t>#</w:t>
       </w:r>
-      <w:proofErr w:type="spellStart"/>
       <w:r>
         <w:rPr>
           <w:rStyle w:val="PageNumber"/>
@@ -243,7 +231,6 @@
         </w:rPr>
         <w:t>tanggalrks</w:t>
       </w:r>
-      <w:proofErr w:type="spellEnd"/>
       <w:r>
         <w:rPr>
           <w:rStyle w:val="PageNumber"/>
@@ -313,11 +300,163 @@
         </w:rPr>
         <w:t>#tgl#</w:t>
       </w:r>
+      <w:r>
+        <w:rPr>
+          <w:rFonts w:ascii="Arial" w:hAnsi="Arial" w:cs="Arial"/>
+          <w:lang w:val="fi-FI"/>
+        </w:rPr>
+        <w:t xml:space="preserve"> </w:t>
+      </w:r>
+      <w:r>
+        <w:rPr>
+          <w:rFonts w:ascii="Arial" w:hAnsi="Arial" w:cs="Arial"/>
+          <w:lang w:val="fi-FI"/>
+        </w:rPr>
+        <w:t xml:space="preserve">bulan </w:t>
+      </w:r>
+      <w:r>
+        <w:rPr>
+          <w:rFonts w:ascii="Arial" w:hAnsi="Arial" w:cs="Arial"/>
+          <w:highlight w:val="cyan"/>
+          <w:lang w:val="fi-FI"/>
+        </w:rPr>
+        <w:t>#bulan#</w:t>
+      </w:r>
+      <w:r>
+        <w:rPr>
+          <w:rFonts w:ascii="Arial" w:hAnsi="Arial" w:cs="Arial"/>
+          <w:lang w:val="fi-FI"/>
+        </w:rPr>
+        <w:t xml:space="preserve"> tahun </w:t>
+      </w:r>
+      <w:r>
+        <w:rPr>
+          <w:rFonts w:ascii="Arial" w:hAnsi="Arial" w:cs="Arial"/>
+          <w:highlight w:val="cyan"/>
+          <w:lang w:val="fi-FI"/>
+        </w:rPr>
+        <w:t>#tahun#</w:t>
+      </w:r>
+      <w:r>
+        <w:rPr>
+          <w:rFonts w:ascii="Arial" w:hAnsi="Arial" w:cs="Arial"/>
+          <w:lang w:val="fi-FI"/>
+        </w:rPr>
+        <w:t xml:space="preserve"> </w:t>
+      </w:r>
+      <w:r>
+        <w:rPr>
+          <w:rFonts w:ascii="Arial" w:hAnsi="Arial" w:cs="Arial"/>
+          <w:b/>
+          <w:lang w:val="fi-FI"/>
+        </w:rPr>
+        <w:t>(</w:t>
+      </w:r>
+      <w:r>
+        <w:rPr>
+          <w:rFonts w:ascii="Arial" w:hAnsi="Arial" w:cs="Arial"/>
+          <w:b/>
+          <w:highlight w:val="yellow"/>
+        </w:rPr>
+        <w:t>#</w:t>
+      </w:r>
+      <w:r>
+        <w:rPr>
+          <w:rFonts w:ascii="Arial" w:hAnsi="Arial" w:cs="Arial"/>
+          <w:b/>
+          <w:highlight w:val="yellow"/>
+        </w:rPr>
+        <w:t>terbilang</w:t>
+      </w:r>
       <w:bookmarkStart w:id="0" w:name="_GoBack"/>
       <w:bookmarkEnd w:id="0"/>
       <w:r>
         <w:rPr>
           <w:rFonts w:ascii="Arial" w:hAnsi="Arial" w:cs="Arial"/>
+          <w:b/>
+          <w:highlight w:val="yellow"/>
+        </w:rPr>
+        <w:t>#</w:t>
+      </w:r>
+      <w:r>
+        <w:rPr>
+          <w:rFonts w:ascii="Arial" w:hAnsi="Arial" w:cs="Arial"/>
+          <w:b/>
+          <w:lang w:val="fi-FI"/>
+        </w:rPr>
+        <w:t>)</w:t>
+      </w:r>
+      <w:r>
+        <w:rPr>
+          <w:rFonts w:ascii="Arial" w:hAnsi="Arial" w:cs="Arial"/>
+          <w:lang w:val="fi-FI"/>
+        </w:rPr>
+        <w:t xml:space="preserve"> bertempat di</w:t>
+      </w:r>
+      <w:r>
+        <w:rPr>
+          <w:rFonts w:ascii="Arial" w:hAnsi="Arial" w:cs="Arial"/>
+          <w:lang w:val="fi-FI"/>
+        </w:rPr>
+        <w:t xml:space="preserve"> PT PLN (Persero) </w:t>
+      </w:r>
+      <w:r>
+        <w:rPr>
+          <w:rFonts w:ascii="Arial" w:hAnsi="Arial" w:cs="Arial"/>
+          <w:lang w:val="fi-FI"/>
+        </w:rPr>
+        <w:t>Kantor Pusat</w:t>
+      </w:r>
+      <w:r>
+        <w:rPr>
+          <w:rFonts w:ascii="Arial" w:hAnsi="Arial" w:cs="Arial"/>
+          <w:lang w:val="fi-FI"/>
+        </w:rPr>
+        <w:t xml:space="preserve">, Kami selaku Panitia Pengadaan </w:t>
+      </w:r>
+      <w:r>
+        <w:rPr>
+          <w:rFonts w:ascii="Arial" w:hAnsi="Arial" w:cs="Arial"/>
+          <w:lang w:val="fi-FI"/>
+        </w:rPr>
+        <w:t>Barang/</w:t>
+      </w:r>
+      <w:r>
+        <w:rPr>
+          <w:rFonts w:ascii="Arial" w:hAnsi="Arial" w:cs="Arial"/>
+          <w:lang w:val="fi-FI"/>
+        </w:rPr>
+        <w:t xml:space="preserve">Jasa yang ditetapkan dengan Surat </w:t>
+      </w:r>
+      <w:r>
+        <w:rPr>
+          <w:rFonts w:ascii="Arial" w:hAnsi="Arial" w:cs="Arial"/>
+          <w:lang w:val="fi-FI"/>
+        </w:rPr>
+        <w:t xml:space="preserve">Keputusan Direksi </w:t>
+      </w:r>
+      <w:r>
+        <w:rPr>
+          <w:rFonts w:ascii="Arial" w:hAnsi="Arial" w:cs="Arial"/>
+          <w:lang w:val="fi-FI"/>
+        </w:rPr>
+        <w:t>No</w:t>
+      </w:r>
+      <w:r>
+        <w:rPr>
+          <w:rFonts w:ascii="Arial" w:hAnsi="Arial" w:cs="Arial"/>
+          <w:lang w:val="fi-FI"/>
+        </w:rPr>
+        <w:t xml:space="preserve">mor </w:t>
+      </w:r>
+      <w:r>
+        <w:rPr>
+          <w:lang w:val="fi-FI"/>
+        </w:rPr>
+        <w:t xml:space="preserve"> :</w:t>
+      </w:r>
+      <w:r>
+        <w:rPr>
           <w:lang w:val="fi-FI"/>
         </w:rPr>
         <w:t xml:space="preserve"> </w:t>
@@ -325,203 +464,45 @@
       <w:r>
         <w:rPr>
           <w:rFonts w:ascii="Arial" w:hAnsi="Arial" w:cs="Arial"/>
-          <w:lang w:val="fi-FI"/>
-        </w:rPr>
-        <w:t xml:space="preserve">bulan </w:t>
-      </w:r>
-      <w:r>
-        <w:rPr>
-          <w:rFonts w:ascii="Arial" w:hAnsi="Arial" w:cs="Arial"/>
           <w:highlight w:val="cyan"/>
-          <w:lang w:val="fi-FI"/>
-        </w:rPr>
-        <w:t>#bulan#</w:t>
-      </w:r>
-      <w:r>
-        <w:rPr>
-          <w:rFonts w:ascii="Arial" w:hAnsi="Arial" w:cs="Arial"/>
-          <w:lang w:val="fi-FI"/>
-        </w:rPr>
-        <w:t xml:space="preserve"> tahun </w:t>
+        </w:rPr>
+        <w:t>#</w:t>
       </w:r>
       <w:r>
         <w:rPr>
           <w:rFonts w:ascii="Arial" w:hAnsi="Arial" w:cs="Arial"/>
           <w:highlight w:val="cyan"/>
-          <w:lang w:val="fi-FI"/>
-        </w:rPr>
-        <w:t>#tahun#</w:t>
-      </w:r>
-      <w:r>
-        <w:rPr>
-          <w:rFonts w:ascii="Arial" w:hAnsi="Arial" w:cs="Arial"/>
-          <w:lang w:val="fi-FI"/>
-        </w:rPr>
-        <w:t xml:space="preserve"> </w:t>
-      </w:r>
-      <w:r>
-        <w:rPr>
-          <w:rFonts w:ascii="Arial" w:hAnsi="Arial" w:cs="Arial"/>
-          <w:b/>
-          <w:lang w:val="fi-FI"/>
-        </w:rPr>
-        <w:t>(</w:t>
-      </w:r>
-      <w:r>
-        <w:rPr>
-          <w:rFonts w:ascii="Arial" w:hAnsi="Arial" w:cs="Arial"/>
-          <w:b/>
-          <w:highlight w:val="yellow"/>
+        </w:rPr>
+        <w:t>sk</w:t>
+      </w:r>
+      <w:r>
+        <w:rPr>
+          <w:rFonts w:ascii="Arial" w:hAnsi="Arial" w:cs="Arial"/>
+          <w:highlight w:val="cyan"/>
         </w:rPr>
         <w:t>#</w:t>
       </w:r>
-      <w:proofErr w:type="spellStart"/>
-      <w:r>
-        <w:rPr>
-          <w:rFonts w:ascii="Arial" w:hAnsi="Arial" w:cs="Arial"/>
-          <w:b/>
-          <w:highlight w:val="yellow"/>
-        </w:rPr>
-        <w:t>zzz</w:t>
-      </w:r>
-      <w:proofErr w:type="spellEnd"/>
-      <w:r>
-        <w:rPr>
-          <w:rFonts w:ascii="Arial" w:hAnsi="Arial" w:cs="Arial"/>
-          <w:b/>
-          <w:highlight w:val="yellow"/>
+      <w:r>
+        <w:rPr>
+          <w:rFonts w:ascii="Arial" w:hAnsi="Arial" w:cs="Arial"/>
+          <w:lang w:val="fi-FI"/>
+        </w:rPr>
+        <w:t xml:space="preserve"> tanggal </w:t>
+      </w:r>
+      <w:r>
+        <w:rPr>
+          <w:rFonts w:ascii="Arial" w:hAnsi="Arial" w:cs="Arial"/>
+          <w:highlight w:val="cyan"/>
         </w:rPr>
         <w:t>#</w:t>
       </w:r>
       <w:r>
         <w:rPr>
           <w:rFonts w:ascii="Arial" w:hAnsi="Arial" w:cs="Arial"/>
-          <w:b/>
-          <w:lang w:val="fi-FI"/>
-        </w:rPr>
-        <w:t>)</w:t>
-      </w:r>
-      <w:r>
-        <w:rPr>
-          <w:rFonts w:ascii="Arial" w:hAnsi="Arial" w:cs="Arial"/>
-          <w:lang w:val="fi-FI"/>
-        </w:rPr>
-        <w:t xml:space="preserve"> bertempat di</w:t>
-      </w:r>
-      <w:r>
-        <w:rPr>
-          <w:rFonts w:ascii="Arial" w:hAnsi="Arial" w:cs="Arial"/>
-          <w:lang w:val="fi-FI"/>
-        </w:rPr>
-        <w:t xml:space="preserve"> PT PLN (Persero) </w:t>
-      </w:r>
-      <w:r>
-        <w:rPr>
-          <w:rFonts w:ascii="Arial" w:hAnsi="Arial" w:cs="Arial"/>
-          <w:lang w:val="fi-FI"/>
-        </w:rPr>
-        <w:t>Kantor Pusat</w:t>
-      </w:r>
-      <w:r>
-        <w:rPr>
-          <w:rFonts w:ascii="Arial" w:hAnsi="Arial" w:cs="Arial"/>
-          <w:lang w:val="fi-FI"/>
-        </w:rPr>
-        <w:t xml:space="preserve">, Kami selaku Panitia Pengadaan </w:t>
-      </w:r>
-      <w:r>
-        <w:rPr>
-          <w:rFonts w:ascii="Arial" w:hAnsi="Arial" w:cs="Arial"/>
-          <w:lang w:val="fi-FI"/>
-        </w:rPr>
-        <w:t>Barang/</w:t>
-      </w:r>
-      <w:r>
-        <w:rPr>
-          <w:rFonts w:ascii="Arial" w:hAnsi="Arial" w:cs="Arial"/>
-          <w:lang w:val="fi-FI"/>
-        </w:rPr>
-        <w:t xml:space="preserve">Jasa yang ditetapkan dengan Surat </w:t>
-      </w:r>
-      <w:r>
-        <w:rPr>
-          <w:rFonts w:ascii="Arial" w:hAnsi="Arial" w:cs="Arial"/>
-          <w:lang w:val="fi-FI"/>
-        </w:rPr>
-        <w:t xml:space="preserve">Keputusan Direksi </w:t>
-      </w:r>
-      <w:r>
-        <w:rPr>
-          <w:rFonts w:ascii="Arial" w:hAnsi="Arial" w:cs="Arial"/>
-          <w:lang w:val="fi-FI"/>
-        </w:rPr>
-        <w:t>No</w:t>
-      </w:r>
-      <w:r>
-        <w:rPr>
-          <w:rFonts w:ascii="Arial" w:hAnsi="Arial" w:cs="Arial"/>
-          <w:lang w:val="fi-FI"/>
-        </w:rPr>
-        <w:t xml:space="preserve">mor </w:t>
-      </w:r>
-      <w:r>
-        <w:rPr>
-          <w:lang w:val="fi-FI"/>
-        </w:rPr>
-        <w:t xml:space="preserve"> :</w:t>
-      </w:r>
-      <w:r>
-        <w:rPr>
-          <w:lang w:val="fi-FI"/>
-        </w:rPr>
-        <w:t xml:space="preserve"> </w:t>
-      </w:r>
-      <w:r>
-        <w:rPr>
-          <w:rFonts w:ascii="Arial" w:hAnsi="Arial" w:cs="Arial"/>
           <w:highlight w:val="cyan"/>
         </w:rPr>
-        <w:t>#</w:t>
-      </w:r>
-      <w:proofErr w:type="spellStart"/>
-      <w:r>
-        <w:rPr>
-          <w:rFonts w:ascii="Arial" w:hAnsi="Arial" w:cs="Arial"/>
-          <w:highlight w:val="cyan"/>
-        </w:rPr>
-        <w:t>sk</w:t>
-      </w:r>
-      <w:proofErr w:type="spellEnd"/>
-      <w:r>
-        <w:rPr>
-          <w:rFonts w:ascii="Arial" w:hAnsi="Arial" w:cs="Arial"/>
-          <w:highlight w:val="cyan"/>
-        </w:rPr>
-        <w:t>#</w:t>
-      </w:r>
-      <w:r>
-        <w:rPr>
-          <w:rFonts w:ascii="Arial" w:hAnsi="Arial" w:cs="Arial"/>
-          <w:lang w:val="fi-FI"/>
-        </w:rPr>
-        <w:t xml:space="preserve"> tanggal </w:t>
-      </w:r>
-      <w:r>
-        <w:rPr>
-          <w:rFonts w:ascii="Arial" w:hAnsi="Arial" w:cs="Arial"/>
-          <w:highlight w:val="cyan"/>
-        </w:rPr>
-        <w:t>#</w:t>
-      </w:r>
-      <w:proofErr w:type="spellStart"/>
-      <w:r>
-        <w:rPr>
-          <w:rFonts w:ascii="Arial" w:hAnsi="Arial" w:cs="Arial"/>
-          <w:highlight w:val="cyan"/>
-        </w:rPr>
         <w:t>tanggalsk</w:t>
       </w:r>
-      <w:proofErr w:type="spellEnd"/>
       <w:r>
         <w:rPr>
           <w:rFonts w:ascii="Arial" w:hAnsi="Arial" w:cs="Arial"/>
@@ -586,55 +567,7 @@
           <w:rFonts w:ascii="Arial" w:hAnsi="Arial" w:cs="Arial"/>
           <w:lang w:val="fr-FR"/>
         </w:rPr>
-        <w:t xml:space="preserve">Surat </w:t>
-      </w:r>
-      <w:proofErr w:type="spellStart"/>
-      <w:r>
-        <w:rPr>
-          <w:rFonts w:ascii="Arial" w:hAnsi="Arial" w:cs="Arial"/>
-          <w:lang w:val="fr-FR"/>
-        </w:rPr>
-        <w:t>Keputusan</w:t>
-      </w:r>
-      <w:proofErr w:type="spellEnd"/>
-      <w:r>
-        <w:rPr>
-          <w:rFonts w:ascii="Arial" w:hAnsi="Arial" w:cs="Arial"/>
-          <w:lang w:val="fr-FR"/>
-        </w:rPr>
-        <w:t xml:space="preserve"> </w:t>
-      </w:r>
-      <w:proofErr w:type="spellStart"/>
-      <w:r>
-        <w:rPr>
-          <w:rFonts w:ascii="Arial" w:hAnsi="Arial" w:cs="Arial"/>
-          <w:lang w:val="fr-FR"/>
-        </w:rPr>
-        <w:t>Direksi</w:t>
-      </w:r>
-      <w:proofErr w:type="spellEnd"/>
-      <w:r>
-        <w:rPr>
-          <w:rFonts w:ascii="Arial" w:hAnsi="Arial" w:cs="Arial"/>
-          <w:lang w:val="fr-FR"/>
-        </w:rPr>
-        <w:t xml:space="preserve"> PT PLN (</w:t>
-      </w:r>
-      <w:proofErr w:type="spellStart"/>
-      <w:r>
-        <w:rPr>
-          <w:rFonts w:ascii="Arial" w:hAnsi="Arial" w:cs="Arial"/>
-          <w:lang w:val="fr-FR"/>
-        </w:rPr>
-        <w:t>Persero</w:t>
-      </w:r>
-      <w:proofErr w:type="spellEnd"/>
-      <w:r>
-        <w:rPr>
-          <w:rFonts w:ascii="Arial" w:hAnsi="Arial" w:cs="Arial"/>
-          <w:lang w:val="fr-FR"/>
-        </w:rPr>
-        <w:t xml:space="preserve">) </w:t>
+        <w:t xml:space="preserve">Surat Keputusan Direksi PT PLN (Persero) </w:t>
       </w:r>
       <w:r>
         <w:rPr>
@@ -650,129 +583,54 @@
         </w:rPr>
         <w:t xml:space="preserve">.305.K/DIR/2010 </w:t>
       </w:r>
-      <w:proofErr w:type="spellStart"/>
       <w:r>
         <w:rPr>
           <w:rFonts w:ascii="Arial" w:hAnsi="Arial" w:cs="Arial"/>
           <w:lang w:val="fr-FR"/>
         </w:rPr>
-        <w:t>tetang</w:t>
-      </w:r>
-      <w:proofErr w:type="spellEnd"/>
+        <w:t xml:space="preserve">tetang Pedoman </w:t>
+      </w:r>
       <w:r>
         <w:rPr>
           <w:rFonts w:ascii="Arial" w:hAnsi="Arial" w:cs="Arial"/>
           <w:lang w:val="fr-FR"/>
         </w:rPr>
-        <w:t xml:space="preserve"> </w:t>
-      </w:r>
-      <w:proofErr w:type="spellStart"/>
+        <w:t>P</w:t>
+      </w:r>
       <w:r>
         <w:rPr>
           <w:rFonts w:ascii="Arial" w:hAnsi="Arial" w:cs="Arial"/>
           <w:lang w:val="fr-FR"/>
         </w:rPr>
-        <w:t>Pedoman</w:t>
-      </w:r>
-      <w:proofErr w:type="spellEnd"/>
+        <w:t xml:space="preserve">engadaan </w:t>
+      </w:r>
       <w:r>
         <w:rPr>
           <w:rFonts w:ascii="Arial" w:hAnsi="Arial" w:cs="Arial"/>
           <w:lang w:val="fr-FR"/>
         </w:rPr>
-        <w:t xml:space="preserve"> </w:t>
-      </w:r>
-      <w:proofErr w:type="spellStart"/>
+        <w:t>B</w:t>
+      </w:r>
       <w:r>
         <w:rPr>
           <w:rFonts w:ascii="Arial" w:hAnsi="Arial" w:cs="Arial"/>
           <w:lang w:val="fr-FR"/>
         </w:rPr>
-        <w:t>P</w:t>
+        <w:t>arang/</w:t>
       </w:r>
       <w:r>
         <w:rPr>
           <w:rFonts w:ascii="Arial" w:hAnsi="Arial" w:cs="Arial"/>
           <w:lang w:val="fr-FR"/>
         </w:rPr>
-        <w:t>engadaan</w:t>
-      </w:r>
-      <w:proofErr w:type="spellEnd"/>
+        <w:t>J</w:t>
+      </w:r>
       <w:r>
         <w:rPr>
           <w:rFonts w:ascii="Arial" w:hAnsi="Arial" w:cs="Arial"/>
           <w:lang w:val="fr-FR"/>
         </w:rPr>
-        <w:t xml:space="preserve"> </w:t>
-      </w:r>
-      <w:proofErr w:type="spellStart"/>
-      <w:r>
-        <w:rPr>
-          <w:rFonts w:ascii="Arial" w:hAnsi="Arial" w:cs="Arial"/>
-          <w:lang w:val="fr-FR"/>
-        </w:rPr>
-        <w:t>B</w:t>
-      </w:r>
-      <w:r>
-        <w:rPr>
-          <w:rFonts w:ascii="Arial" w:hAnsi="Arial" w:cs="Arial"/>
-          <w:lang w:val="fr-FR"/>
-        </w:rPr>
-        <w:t>arang</w:t>
-      </w:r>
-      <w:proofErr w:type="spellEnd"/>
-      <w:r>
-        <w:rPr>
-          <w:rFonts w:ascii="Arial" w:hAnsi="Arial" w:cs="Arial"/>
-          <w:lang w:val="fr-FR"/>
-        </w:rPr>
-        <w:t>/</w:t>
-      </w:r>
-      <w:r>
-        <w:rPr>
-          <w:rFonts w:ascii="Arial" w:hAnsi="Arial" w:cs="Arial"/>
-          <w:lang w:val="fr-FR"/>
-        </w:rPr>
-        <w:t>J</w:t>
-      </w:r>
-      <w:r>
-        <w:rPr>
-          <w:rFonts w:ascii="Arial" w:hAnsi="Arial" w:cs="Arial"/>
-          <w:lang w:val="fr-FR"/>
-        </w:rPr>
-        <w:t xml:space="preserve">asa </w:t>
-      </w:r>
-      <w:proofErr w:type="spellStart"/>
-      <w:r>
-        <w:rPr>
-          <w:rFonts w:ascii="Arial" w:hAnsi="Arial" w:cs="Arial"/>
-          <w:lang w:val="fr-FR"/>
-        </w:rPr>
-        <w:t>dilingkungan</w:t>
-      </w:r>
-      <w:proofErr w:type="spellEnd"/>
-      <w:r>
-        <w:rPr>
-          <w:rFonts w:ascii="Arial" w:hAnsi="Arial" w:cs="Arial"/>
-          <w:lang w:val="fr-FR"/>
-        </w:rPr>
-        <w:t xml:space="preserve"> PT PLN (</w:t>
-      </w:r>
-      <w:proofErr w:type="spellStart"/>
-      <w:r>
-        <w:rPr>
-          <w:rFonts w:ascii="Arial" w:hAnsi="Arial" w:cs="Arial"/>
-          <w:lang w:val="fr-FR"/>
-        </w:rPr>
-        <w:t>Persero</w:t>
-      </w:r>
-      <w:proofErr w:type="spellEnd"/>
-      <w:r>
-        <w:rPr>
-          <w:rFonts w:ascii="Arial" w:hAnsi="Arial" w:cs="Arial"/>
-          <w:lang w:val="fr-FR"/>
-        </w:rPr>
-        <w:t>)</w:t>
+        <w:t>asa dilingkungan PT PLN (Persero)</w:t>
       </w:r>
       <w:r>
         <w:rPr>
@@ -806,122 +664,40 @@
         </w:rPr>
         <w:t xml:space="preserve">Surat </w:t>
       </w:r>
-      <w:proofErr w:type="spellStart"/>
       <w:r>
         <w:rPr>
           <w:rFonts w:ascii="Arial" w:hAnsi="Arial" w:cs="Arial"/>
           <w:lang w:val="fr-FR"/>
         </w:rPr>
-        <w:t>Permintaan</w:t>
-      </w:r>
-      <w:proofErr w:type="spellEnd"/>
+        <w:t xml:space="preserve">Permintaan Penawaran Harga </w:t>
+      </w:r>
       <w:r>
         <w:rPr>
           <w:rFonts w:ascii="Arial" w:hAnsi="Arial" w:cs="Arial"/>
           <w:lang w:val="fr-FR"/>
         </w:rPr>
-        <w:t xml:space="preserve"> </w:t>
-      </w:r>
-      <w:proofErr w:type="spellStart"/>
+        <w:t xml:space="preserve">Pekerjaan </w:t>
+      </w:r>
+      <w:r>
+        <w:rPr>
+          <w:rFonts w:ascii="Arial" w:hAnsi="Arial" w:cs="Arial"/>
+          <w:highlight w:val="cyan"/>
+        </w:rPr>
+        <w:t>#namapengadaan#</w:t>
+      </w:r>
       <w:r>
         <w:rPr>
           <w:rFonts w:ascii="Arial" w:hAnsi="Arial" w:cs="Arial"/>
           <w:lang w:val="fr-FR"/>
         </w:rPr>
-        <w:t>Penawaran</w:t>
-      </w:r>
-      <w:proofErr w:type="spellEnd"/>
-      <w:r>
-        <w:rPr>
-          <w:rFonts w:ascii="Arial" w:hAnsi="Arial" w:cs="Arial"/>
-          <w:lang w:val="fr-FR"/>
-        </w:rPr>
-        <w:t xml:space="preserve"> </w:t>
-      </w:r>
-      <w:proofErr w:type="spellStart"/>
-      <w:r>
-        <w:rPr>
-          <w:rFonts w:ascii="Arial" w:hAnsi="Arial" w:cs="Arial"/>
-          <w:lang w:val="fr-FR"/>
-        </w:rPr>
-        <w:t>Harga</w:t>
-      </w:r>
-      <w:proofErr w:type="spellEnd"/>
-      <w:r>
-        <w:rPr>
-          <w:rFonts w:ascii="Arial" w:hAnsi="Arial" w:cs="Arial"/>
-          <w:lang w:val="fr-FR"/>
-        </w:rPr>
-        <w:t xml:space="preserve"> </w:t>
-      </w:r>
-      <w:proofErr w:type="spellStart"/>
-      <w:r>
-        <w:rPr>
-          <w:rFonts w:ascii="Arial" w:hAnsi="Arial" w:cs="Arial"/>
-          <w:lang w:val="fr-FR"/>
-        </w:rPr>
-        <w:t>Pekerjaan</w:t>
-      </w:r>
-      <w:proofErr w:type="spellEnd"/>
-      <w:r>
-        <w:rPr>
-          <w:rFonts w:ascii="Arial" w:hAnsi="Arial" w:cs="Arial"/>
-          <w:lang w:val="fr-FR"/>
-        </w:rPr>
-        <w:t xml:space="preserve"> </w:t>
+        <w:t xml:space="preserve"> No. : </w:t>
       </w:r>
       <w:r>
         <w:rPr>
           <w:rFonts w:ascii="Arial" w:hAnsi="Arial" w:cs="Arial"/>
           <w:highlight w:val="cyan"/>
         </w:rPr>
-        <w:t>#</w:t>
-      </w:r>
-      <w:proofErr w:type="spellStart"/>
-      <w:r>
-        <w:rPr>
-          <w:rFonts w:ascii="Arial" w:hAnsi="Arial" w:cs="Arial"/>
-          <w:highlight w:val="cyan"/>
-        </w:rPr>
-        <w:t>namapengadaan</w:t>
-      </w:r>
-      <w:proofErr w:type="spellEnd"/>
-      <w:r>
-        <w:rPr>
-          <w:rFonts w:ascii="Arial" w:hAnsi="Arial" w:cs="Arial"/>
-          <w:highlight w:val="cyan"/>
-        </w:rPr>
-        <w:t>#</w:t>
-      </w:r>
-      <w:r>
-        <w:rPr>
-          <w:rFonts w:ascii="Arial" w:hAnsi="Arial" w:cs="Arial"/>
-          <w:lang w:val="fr-FR"/>
-        </w:rPr>
-        <w:t xml:space="preserve"> No. : </w:t>
-      </w:r>
-      <w:r>
-        <w:rPr>
-          <w:rFonts w:ascii="Arial" w:hAnsi="Arial" w:cs="Arial"/>
-          <w:highlight w:val="cyan"/>
-        </w:rPr>
-        <w:t>#</w:t>
-      </w:r>
-      <w:proofErr w:type="spellStart"/>
-      <w:r>
-        <w:rPr>
-          <w:rFonts w:ascii="Arial" w:hAnsi="Arial" w:cs="Arial"/>
-          <w:highlight w:val="cyan"/>
-        </w:rPr>
-        <w:t>nospph</w:t>
-      </w:r>
-      <w:proofErr w:type="spellEnd"/>
-      <w:r>
-        <w:rPr>
-          <w:rFonts w:ascii="Arial" w:hAnsi="Arial" w:cs="Arial"/>
-          <w:highlight w:val="cyan"/>
-        </w:rPr>
-        <w:t>#</w:t>
+        <w:t>#nospph#</w:t>
       </w:r>
     </w:p>
     <w:p>
@@ -971,7 +747,6 @@
         </w:rPr>
         <w:t>#</w:t>
       </w:r>
-      <w:proofErr w:type="spellStart"/>
       <w:r>
         <w:rPr>
           <w:rStyle w:val="PageNumber"/>
@@ -980,7 +755,6 @@
         </w:rPr>
         <w:t>norks</w:t>
       </w:r>
-      <w:proofErr w:type="spellEnd"/>
       <w:r>
         <w:rPr>
           <w:rStyle w:val="PageNumber"/>
@@ -1003,18 +777,8 @@
           <w:rFonts w:ascii="Arial" w:hAnsi="Arial" w:cs="Arial"/>
           <w:highlight w:val="cyan"/>
         </w:rPr>
-        <w:t>#</w:t>
-      </w:r>
-      <w:proofErr w:type="spellStart"/>
-      <w:r>
-        <w:rPr>
-          <w:rStyle w:val="PageNumber"/>
-          <w:rFonts w:ascii="Arial" w:hAnsi="Arial" w:cs="Arial"/>
-          <w:highlight w:val="cyan"/>
-        </w:rPr>
-        <w:t>tanggalrks</w:t>
-      </w:r>
-      <w:proofErr w:type="spellEnd"/>
+        <w:t>#tanggalrks</w:t>
+      </w:r>
       <w:r>
         <w:rPr>
           <w:rStyle w:val="PageNumber"/>
@@ -1058,7 +822,6 @@
         </w:rPr>
         <w:t xml:space="preserve">Surat </w:t>
       </w:r>
-      <w:proofErr w:type="spellStart"/>
       <w:r>
         <w:rPr>
           <w:rFonts w:ascii="Arial" w:hAnsi="Arial" w:cs="Arial"/>
@@ -1066,32 +829,13 @@
         </w:rPr>
         <w:t>Penawaran</w:t>
       </w:r>
-      <w:proofErr w:type="spellEnd"/>
       <w:r>
         <w:rPr>
           <w:rStyle w:val="PageNumber"/>
           <w:rFonts w:ascii="Arial" w:hAnsi="Arial" w:cs="Arial"/>
           <w:lang w:val="fr-FR"/>
         </w:rPr>
-        <w:t xml:space="preserve"> </w:t>
-      </w:r>
-      <w:proofErr w:type="spellStart"/>
-      <w:r>
-        <w:rPr>
-          <w:rStyle w:val="PageNumber"/>
-          <w:rFonts w:ascii="Arial" w:hAnsi="Arial" w:cs="Arial"/>
-          <w:lang w:val="fr-FR"/>
-        </w:rPr>
-        <w:t>Harga</w:t>
-      </w:r>
-      <w:proofErr w:type="spellEnd"/>
-      <w:r>
-        <w:rPr>
-          <w:rStyle w:val="PageNumber"/>
-          <w:rFonts w:ascii="Arial" w:hAnsi="Arial" w:cs="Arial"/>
-          <w:lang w:val="fr-FR"/>
-        </w:rPr>
-        <w:t xml:space="preserve"> dari : </w:t>
+        <w:t xml:space="preserve"> Harga dari : </w:t>
       </w:r>
     </w:p>
     <w:p>
@@ -1144,32 +888,14 @@
         </w:rPr>
       </w:pPr>
       <w:bookmarkStart w:id="1" w:name="_Toc258220791"/>
-      <w:proofErr w:type="spellStart"/>
       <w:r>
         <w:rPr>
           <w:b w:val="0"/>
           <w:szCs w:val="24"/>
         </w:rPr>
-        <w:t>Lingkup</w:t>
-      </w:r>
-      <w:proofErr w:type="spellEnd"/>
-      <w:r>
-        <w:rPr>
-          <w:b w:val="0"/>
-          <w:szCs w:val="24"/>
-        </w:rPr>
-        <w:t xml:space="preserve"> </w:t>
-      </w:r>
-      <w:proofErr w:type="spellStart"/>
-      <w:r>
-        <w:rPr>
-          <w:b w:val="0"/>
-          <w:szCs w:val="24"/>
-        </w:rPr>
-        <w:t>Pekerjaan</w:t>
+        <w:t>Lingkup Pekerjaan</w:t>
       </w:r>
       <w:bookmarkEnd w:id="1"/>
-      <w:proofErr w:type="spellEnd"/>
     </w:p>
     <w:p>
       <w:pPr>
@@ -1186,64 +912,14 @@
         </w:rPr>
       </w:pPr>
       <w:bookmarkStart w:id="2" w:name="_Toc258220792"/>
-      <w:proofErr w:type="spellStart"/>
       <w:r>
         <w:rPr>
           <w:b w:val="0"/>
           <w:szCs w:val="24"/>
         </w:rPr>
-        <w:t>Jangka</w:t>
-      </w:r>
-      <w:proofErr w:type="spellEnd"/>
-      <w:r>
-        <w:rPr>
-          <w:b w:val="0"/>
-          <w:szCs w:val="24"/>
-        </w:rPr>
-        <w:t xml:space="preserve"> </w:t>
-      </w:r>
-      <w:proofErr w:type="spellStart"/>
-      <w:r>
-        <w:rPr>
-          <w:b w:val="0"/>
-          <w:szCs w:val="24"/>
-        </w:rPr>
-        <w:t>Waktu</w:t>
-      </w:r>
-      <w:proofErr w:type="spellEnd"/>
-      <w:r>
-        <w:rPr>
-          <w:b w:val="0"/>
-          <w:szCs w:val="24"/>
-        </w:rPr>
-        <w:t xml:space="preserve"> </w:t>
-      </w:r>
-      <w:proofErr w:type="spellStart"/>
-      <w:r>
-        <w:rPr>
-          <w:b w:val="0"/>
-          <w:szCs w:val="24"/>
-        </w:rPr>
-        <w:t>Pelaksanaan</w:t>
-      </w:r>
-      <w:proofErr w:type="spellEnd"/>
-      <w:r>
-        <w:rPr>
-          <w:b w:val="0"/>
-          <w:szCs w:val="24"/>
-        </w:rPr>
-        <w:t xml:space="preserve"> </w:t>
-      </w:r>
-      <w:proofErr w:type="spellStart"/>
-      <w:r>
-        <w:rPr>
-          <w:b w:val="0"/>
-          <w:szCs w:val="24"/>
-        </w:rPr>
-        <w:t>Pekerjaan</w:t>
+        <w:t>Jangka Waktu Pelaksanaan Pekerjaan</w:t>
       </w:r>
       <w:bookmarkEnd w:id="2"/>
-      <w:proofErr w:type="spellEnd"/>
       <w:r>
         <w:rPr>
           <w:b w:val="0"/>
@@ -1294,32 +970,14 @@
         </w:rPr>
       </w:pPr>
       <w:bookmarkStart w:id="5" w:name="_Toc258220794"/>
-      <w:proofErr w:type="spellStart"/>
       <w:r>
         <w:rPr>
           <w:b w:val="0"/>
           <w:szCs w:val="24"/>
         </w:rPr>
-        <w:t>Spesifikasi</w:t>
-      </w:r>
-      <w:proofErr w:type="spellEnd"/>
-      <w:r>
-        <w:rPr>
-          <w:b w:val="0"/>
-          <w:szCs w:val="24"/>
-        </w:rPr>
-        <w:t xml:space="preserve"> </w:t>
-      </w:r>
-      <w:proofErr w:type="spellStart"/>
-      <w:r>
-        <w:rPr>
-          <w:b w:val="0"/>
-          <w:szCs w:val="24"/>
-        </w:rPr>
-        <w:t>Teknis</w:t>
+        <w:t>Spesifikasi Teknis</w:t>
       </w:r>
       <w:bookmarkEnd w:id="5"/>
-      <w:proofErr w:type="spellEnd"/>
       <w:r>
         <w:rPr>
           <w:b w:val="0"/>
@@ -1344,48 +1002,14 @@
         </w:rPr>
       </w:pPr>
       <w:bookmarkStart w:id="6" w:name="_Toc258220796"/>
-      <w:proofErr w:type="spellStart"/>
       <w:r>
         <w:rPr>
           <w:b w:val="0"/>
           <w:szCs w:val="24"/>
         </w:rPr>
-        <w:t>Hak</w:t>
-      </w:r>
-      <w:proofErr w:type="spellEnd"/>
-      <w:r>
-        <w:rPr>
-          <w:b w:val="0"/>
-          <w:szCs w:val="24"/>
-        </w:rPr>
-        <w:t xml:space="preserve"> </w:t>
-      </w:r>
-      <w:proofErr w:type="spellStart"/>
-      <w:r>
-        <w:rPr>
-          <w:b w:val="0"/>
-          <w:szCs w:val="24"/>
-        </w:rPr>
-        <w:t>dan</w:t>
-      </w:r>
-      <w:proofErr w:type="spellEnd"/>
-      <w:r>
-        <w:rPr>
-          <w:b w:val="0"/>
-          <w:szCs w:val="24"/>
-        </w:rPr>
-        <w:t xml:space="preserve"> </w:t>
-      </w:r>
-      <w:proofErr w:type="spellStart"/>
-      <w:r>
-        <w:rPr>
-          <w:b w:val="0"/>
-          <w:szCs w:val="24"/>
-        </w:rPr>
-        <w:t>Kewajiban</w:t>
+        <w:t>Hak dan Kewajiban</w:t>
       </w:r>
       <w:bookmarkEnd w:id="6"/>
-      <w:proofErr w:type="spellEnd"/>
     </w:p>
     <w:p>
       <w:pPr>
@@ -1403,7 +1027,6 @@
           <w:lang w:val="fi-FI"/>
         </w:rPr>
       </w:pPr>
-      <w:proofErr w:type="spellStart"/>
       <w:r>
         <w:rPr>
           <w:b w:val="0"/>
@@ -1411,7 +1034,6 @@
         </w:rPr>
         <w:t>Hak</w:t>
       </w:r>
-      <w:proofErr w:type="spellEnd"/>
       <w:r>
         <w:rPr>
           <w:b w:val="0"/>
@@ -1502,229 +1124,12 @@
           <w:lang w:val="id-ID"/>
         </w:rPr>
       </w:pPr>
-      <w:proofErr w:type="spellStart"/>
       <w:r>
         <w:rPr>
           <w:rFonts w:ascii="Arial" w:hAnsi="Arial" w:cs="Arial"/>
           <w:lang w:val="fr-FR"/>
         </w:rPr>
-        <w:t>Demikian</w:t>
-      </w:r>
-      <w:proofErr w:type="spellEnd"/>
-      <w:r>
-        <w:rPr>
-          <w:rFonts w:ascii="Arial" w:hAnsi="Arial" w:cs="Arial"/>
-          <w:lang w:val="fr-FR"/>
-        </w:rPr>
-        <w:t xml:space="preserve"> </w:t>
-      </w:r>
-      <w:proofErr w:type="spellStart"/>
-      <w:r>
-        <w:rPr>
-          <w:rFonts w:ascii="Arial" w:hAnsi="Arial" w:cs="Arial"/>
-          <w:lang w:val="fr-FR"/>
-        </w:rPr>
-        <w:t>Berita</w:t>
-      </w:r>
-      <w:proofErr w:type="spellEnd"/>
-      <w:r>
-        <w:rPr>
-          <w:rFonts w:ascii="Arial" w:hAnsi="Arial" w:cs="Arial"/>
-          <w:lang w:val="fr-FR"/>
-        </w:rPr>
-        <w:t xml:space="preserve"> </w:t>
-      </w:r>
-      <w:proofErr w:type="spellStart"/>
-      <w:r>
-        <w:rPr>
-          <w:rFonts w:ascii="Arial" w:hAnsi="Arial" w:cs="Arial"/>
-          <w:lang w:val="fr-FR"/>
-        </w:rPr>
-        <w:t>Acara</w:t>
-      </w:r>
-      <w:proofErr w:type="spellEnd"/>
-      <w:r>
-        <w:rPr>
-          <w:rFonts w:ascii="Arial" w:hAnsi="Arial" w:cs="Arial"/>
-          <w:lang w:val="fr-FR"/>
-        </w:rPr>
-        <w:t xml:space="preserve"> </w:t>
-      </w:r>
-      <w:proofErr w:type="spellStart"/>
-      <w:r>
-        <w:rPr>
-          <w:rFonts w:ascii="Arial" w:hAnsi="Arial" w:cs="Arial"/>
-          <w:lang w:val="fr-FR"/>
-        </w:rPr>
-        <w:t>Klarifikasi</w:t>
-      </w:r>
-      <w:proofErr w:type="spellEnd"/>
-      <w:r>
-        <w:rPr>
-          <w:rFonts w:ascii="Arial" w:hAnsi="Arial" w:cs="Arial"/>
-          <w:lang w:val="fr-FR"/>
-        </w:rPr>
-        <w:t xml:space="preserve"> dan </w:t>
-      </w:r>
-      <w:proofErr w:type="spellStart"/>
-      <w:r>
-        <w:rPr>
-          <w:rFonts w:ascii="Arial" w:hAnsi="Arial" w:cs="Arial"/>
-          <w:lang w:val="fr-FR"/>
-        </w:rPr>
-        <w:t>Negosiasi</w:t>
-      </w:r>
-      <w:proofErr w:type="spellEnd"/>
-      <w:r>
-        <w:rPr>
-          <w:rFonts w:ascii="Arial" w:hAnsi="Arial" w:cs="Arial"/>
-          <w:lang w:val="fr-FR"/>
-        </w:rPr>
-        <w:t xml:space="preserve"> </w:t>
-      </w:r>
-      <w:proofErr w:type="spellStart"/>
-      <w:r>
-        <w:rPr>
-          <w:rFonts w:ascii="Arial" w:hAnsi="Arial" w:cs="Arial"/>
-          <w:lang w:val="fr-FR"/>
-        </w:rPr>
-        <w:t>ini</w:t>
-      </w:r>
-      <w:proofErr w:type="spellEnd"/>
-      <w:r>
-        <w:rPr>
-          <w:rFonts w:ascii="Arial" w:hAnsi="Arial" w:cs="Arial"/>
-          <w:lang w:val="fr-FR"/>
-        </w:rPr>
-        <w:t xml:space="preserve"> </w:t>
-      </w:r>
-      <w:proofErr w:type="spellStart"/>
-      <w:r>
-        <w:rPr>
-          <w:rFonts w:ascii="Arial" w:hAnsi="Arial" w:cs="Arial"/>
-          <w:lang w:val="fr-FR"/>
-        </w:rPr>
-        <w:t>dibuat</w:t>
-      </w:r>
-      <w:proofErr w:type="spellEnd"/>
-      <w:r>
-        <w:rPr>
-          <w:rFonts w:ascii="Arial" w:hAnsi="Arial" w:cs="Arial"/>
-          <w:lang w:val="fr-FR"/>
-        </w:rPr>
-        <w:t xml:space="preserve"> </w:t>
-      </w:r>
-      <w:proofErr w:type="spellStart"/>
-      <w:r>
-        <w:rPr>
-          <w:rFonts w:ascii="Arial" w:hAnsi="Arial" w:cs="Arial"/>
-          <w:lang w:val="fr-FR"/>
-        </w:rPr>
-        <w:t>dengan</w:t>
-      </w:r>
-      <w:proofErr w:type="spellEnd"/>
-      <w:r>
-        <w:rPr>
-          <w:rFonts w:ascii="Arial" w:hAnsi="Arial" w:cs="Arial"/>
-          <w:lang w:val="fr-FR"/>
-        </w:rPr>
-        <w:t xml:space="preserve"> </w:t>
-      </w:r>
-      <w:proofErr w:type="spellStart"/>
-      <w:r>
-        <w:rPr>
-          <w:rFonts w:ascii="Arial" w:hAnsi="Arial" w:cs="Arial"/>
-          <w:lang w:val="fr-FR"/>
-        </w:rPr>
-        <w:t>benar</w:t>
-      </w:r>
-      <w:proofErr w:type="spellEnd"/>
-      <w:r>
-        <w:rPr>
-          <w:rFonts w:ascii="Arial" w:hAnsi="Arial" w:cs="Arial"/>
-          <w:lang w:val="fr-FR"/>
-        </w:rPr>
-        <w:t xml:space="preserve"> </w:t>
-      </w:r>
-      <w:proofErr w:type="spellStart"/>
-      <w:r>
-        <w:rPr>
-          <w:rFonts w:ascii="Arial" w:hAnsi="Arial" w:cs="Arial"/>
-          <w:lang w:val="fr-FR"/>
-        </w:rPr>
-        <w:t>untuk</w:t>
-      </w:r>
-      <w:proofErr w:type="spellEnd"/>
-      <w:r>
-        <w:rPr>
-          <w:rFonts w:ascii="Arial" w:hAnsi="Arial" w:cs="Arial"/>
-          <w:lang w:val="fr-FR"/>
-        </w:rPr>
-        <w:t xml:space="preserve"> </w:t>
-      </w:r>
-      <w:proofErr w:type="spellStart"/>
-      <w:r>
-        <w:rPr>
-          <w:rFonts w:ascii="Arial" w:hAnsi="Arial" w:cs="Arial"/>
-          <w:lang w:val="fr-FR"/>
-        </w:rPr>
-        <w:t>dapat</w:t>
-      </w:r>
-      <w:proofErr w:type="spellEnd"/>
-      <w:r>
-        <w:rPr>
-          <w:rFonts w:ascii="Arial" w:hAnsi="Arial" w:cs="Arial"/>
-          <w:lang w:val="fr-FR"/>
-        </w:rPr>
-        <w:t xml:space="preserve"> </w:t>
-      </w:r>
-      <w:proofErr w:type="spellStart"/>
-      <w:r>
-        <w:rPr>
-          <w:rFonts w:ascii="Arial" w:hAnsi="Arial" w:cs="Arial"/>
-          <w:lang w:val="fr-FR"/>
-        </w:rPr>
-        <w:t>dipergunakan</w:t>
-      </w:r>
-      <w:proofErr w:type="spellEnd"/>
-      <w:r>
-        <w:rPr>
-          <w:rFonts w:ascii="Arial" w:hAnsi="Arial" w:cs="Arial"/>
-          <w:lang w:val="fr-FR"/>
-        </w:rPr>
-        <w:t xml:space="preserve"> </w:t>
-      </w:r>
-      <w:proofErr w:type="spellStart"/>
-      <w:r>
-        <w:rPr>
-          <w:rFonts w:ascii="Arial" w:hAnsi="Arial" w:cs="Arial"/>
-          <w:lang w:val="fr-FR"/>
-        </w:rPr>
-        <w:t>sebagaimana</w:t>
-      </w:r>
-      <w:proofErr w:type="spellEnd"/>
-      <w:r>
-        <w:rPr>
-          <w:rFonts w:ascii="Arial" w:hAnsi="Arial" w:cs="Arial"/>
-          <w:lang w:val="fr-FR"/>
-        </w:rPr>
-        <w:t xml:space="preserve"> </w:t>
-      </w:r>
-      <w:proofErr w:type="spellStart"/>
-      <w:r>
-        <w:rPr>
-          <w:rFonts w:ascii="Arial" w:hAnsi="Arial" w:cs="Arial"/>
-          <w:lang w:val="fr-FR"/>
-        </w:rPr>
-        <w:t>mestinya</w:t>
-      </w:r>
-      <w:proofErr w:type="spellEnd"/>
-      <w:r>
-        <w:rPr>
-          <w:rFonts w:ascii="Arial" w:hAnsi="Arial" w:cs="Arial"/>
-          <w:lang w:val="fr-FR"/>
-        </w:rPr>
-        <w:t>.</w:t>
+        <w:t>Demikian Berita Acara Klarifikasi dan Negosiasi ini dibuat dengan benar untuk dapat dipergunakan sebagaimana mestinya.</w:t>
       </w:r>
     </w:p>
     <w:p>
@@ -2272,7 +1677,7 @@
           <v:imagedata r:id="rId1" o:title=""/>
           <w10:wrap type="topAndBottom"/>
         </v:shape>
-        <o:OLEObject Type="Embed" ProgID="PBrush" ShapeID="_x0000_s2049" DrawAspect="Content" ObjectID="_1434263827" r:id="rId2"/>
+        <o:OLEObject Type="Embed" ProgID="PBrush" ShapeID="_x0000_s2049" DrawAspect="Content" ObjectID="_1434374972" r:id="rId2"/>
       </w:pict>
     </w:r>
     <w:r>
@@ -2281,25 +1686,7 @@
         <w:b/>
         <w:sz w:val="20"/>
       </w:rPr>
-      <w:t>PT.  PLN  (</w:t>
-    </w:r>
-    <w:proofErr w:type="spellStart"/>
-    <w:r>
-      <w:rPr>
-        <w:rFonts w:ascii="Tahoma" w:hAnsi="Tahoma"/>
-        <w:b/>
-        <w:sz w:val="20"/>
-      </w:rPr>
-      <w:t>Persero</w:t>
-    </w:r>
-    <w:proofErr w:type="spellEnd"/>
-    <w:r>
-      <w:rPr>
-        <w:rFonts w:ascii="Tahoma" w:hAnsi="Tahoma"/>
-        <w:b/>
-        <w:sz w:val="20"/>
-      </w:rPr>
-      <w:t>)</w:t>
+      <w:t>PT.  PLN  (Persero)</w:t>
     </w:r>
     <w:r>
       <w:rPr>

</xml_diff>

<commit_message>
edit doc pemenang + bakn
</commit_message>
<xml_diff>
--- a/templates/12 Berita Acara Klarifikasi dan Negosiasi.docx
+++ b/templates/12 Berita Acara Klarifikasi dan Negosiasi.docx
@@ -137,20 +137,29 @@
           <w:rFonts w:ascii="Arial" w:hAnsi="Arial"/>
           <w:highlight w:val="cyan"/>
         </w:rPr>
-        <w:t>#nama</w:t>
-      </w:r>
+        <w:t>#</w:t>
+      </w:r>
+      <w:proofErr w:type="spellStart"/>
       <w:r>
         <w:rPr>
           <w:rFonts w:ascii="Arial" w:hAnsi="Arial"/>
           <w:highlight w:val="cyan"/>
         </w:rPr>
-        <w:t>pengadaan</w:t>
+        <w:t>nama</w:t>
       </w:r>
       <w:r>
         <w:rPr>
           <w:rFonts w:ascii="Arial" w:hAnsi="Arial"/>
           <w:highlight w:val="cyan"/>
         </w:rPr>
+        <w:t>pengadaan</w:t>
+      </w:r>
+      <w:proofErr w:type="spellEnd"/>
+      <w:r>
+        <w:rPr>
+          <w:rFonts w:ascii="Arial" w:hAnsi="Arial"/>
+          <w:highlight w:val="cyan"/>
+        </w:rPr>
         <w:t>#</w:t>
       </w:r>
     </w:p>
@@ -191,6 +200,7 @@
         </w:rPr>
         <w:t>#</w:t>
       </w:r>
+      <w:proofErr w:type="spellStart"/>
       <w:r>
         <w:rPr>
           <w:rStyle w:val="PageNumber"/>
@@ -199,6 +209,7 @@
         </w:rPr>
         <w:t>norks</w:t>
       </w:r>
+      <w:proofErr w:type="spellEnd"/>
       <w:r>
         <w:rPr>
           <w:rStyle w:val="PageNumber"/>
@@ -223,6 +234,7 @@
         </w:rPr>
         <w:t>#</w:t>
       </w:r>
+      <w:proofErr w:type="spellStart"/>
       <w:r>
         <w:rPr>
           <w:rStyle w:val="PageNumber"/>
@@ -231,6 +243,7 @@
         </w:rPr>
         <w:t>tanggalrks</w:t>
       </w:r>
+      <w:proofErr w:type="spellEnd"/>
       <w:r>
         <w:rPr>
           <w:rStyle w:val="PageNumber"/>
@@ -350,23 +363,15 @@
           <w:b/>
           <w:lang w:val="fi-FI"/>
         </w:rPr>
-        <w:t>(</w:t>
-      </w:r>
-      <w:r>
-        <w:rPr>
-          <w:rFonts w:ascii="Arial" w:hAnsi="Arial" w:cs="Arial"/>
-          <w:b/>
-          <w:highlight w:val="yellow"/>
-        </w:rPr>
-        <w:t>#</w:t>
-      </w:r>
-      <w:r>
-        <w:rPr>
-          <w:rFonts w:ascii="Arial" w:hAnsi="Arial" w:cs="Arial"/>
-          <w:b/>
-          <w:highlight w:val="yellow"/>
-        </w:rPr>
-        <w:t>terbilang</w:t>
+        <w:t xml:space="preserve"> (</w:t>
+      </w:r>
+      <w:r>
+        <w:rPr>
+          <w:rFonts w:ascii="Arial" w:hAnsi="Arial" w:cs="Arial"/>
+          <w:b/>
+          <w:lang w:val="fi-FI"/>
+        </w:rPr>
+        <w:t xml:space="preserve"> </w:t>
       </w:r>
       <w:bookmarkStart w:id="0" w:name="_GoBack"/>
       <w:bookmarkEnd w:id="0"/>
@@ -374,135 +379,148 @@
         <w:rPr>
           <w:rFonts w:ascii="Arial" w:hAnsi="Arial" w:cs="Arial"/>
           <w:b/>
-          <w:highlight w:val="yellow"/>
+          <w:highlight w:val="cyan"/>
+          <w:lang w:val="fi-FI"/>
+        </w:rPr>
+        <w:t>#tan#</w:t>
+      </w:r>
+      <w:r>
+        <w:rPr>
+          <w:rFonts w:ascii="Arial" w:hAnsi="Arial" w:cs="Arial"/>
+          <w:b/>
+          <w:lang w:val="fi-FI"/>
+        </w:rPr>
+        <w:t xml:space="preserve"> </w:t>
+      </w:r>
+      <w:r>
+        <w:rPr>
+          <w:rFonts w:ascii="Arial" w:hAnsi="Arial" w:cs="Arial"/>
+          <w:b/>
+          <w:lang w:val="fi-FI"/>
+        </w:rPr>
+        <w:t xml:space="preserve">) </w:t>
+      </w:r>
+      <w:r>
+        <w:rPr>
+          <w:rFonts w:ascii="Arial" w:hAnsi="Arial" w:cs="Arial"/>
+          <w:lang w:val="fi-FI"/>
+        </w:rPr>
+        <w:t>bertempat di</w:t>
+      </w:r>
+      <w:r>
+        <w:rPr>
+          <w:rFonts w:ascii="Arial" w:hAnsi="Arial" w:cs="Arial"/>
+          <w:lang w:val="fi-FI"/>
+        </w:rPr>
+        <w:t xml:space="preserve"> PT PLN (Persero) </w:t>
+      </w:r>
+      <w:r>
+        <w:rPr>
+          <w:rFonts w:ascii="Arial" w:hAnsi="Arial" w:cs="Arial"/>
+          <w:lang w:val="fi-FI"/>
+        </w:rPr>
+        <w:t>Kantor Pusat</w:t>
+      </w:r>
+      <w:r>
+        <w:rPr>
+          <w:rFonts w:ascii="Arial" w:hAnsi="Arial" w:cs="Arial"/>
+          <w:lang w:val="fi-FI"/>
+        </w:rPr>
+        <w:t xml:space="preserve">, Kami selaku Panitia Pengadaan </w:t>
+      </w:r>
+      <w:r>
+        <w:rPr>
+          <w:rFonts w:ascii="Arial" w:hAnsi="Arial" w:cs="Arial"/>
+          <w:lang w:val="fi-FI"/>
+        </w:rPr>
+        <w:t>Barang/</w:t>
+      </w:r>
+      <w:r>
+        <w:rPr>
+          <w:rFonts w:ascii="Arial" w:hAnsi="Arial" w:cs="Arial"/>
+          <w:lang w:val="fi-FI"/>
+        </w:rPr>
+        <w:t xml:space="preserve">Jasa yang ditetapkan dengan Surat </w:t>
+      </w:r>
+      <w:r>
+        <w:rPr>
+          <w:rFonts w:ascii="Arial" w:hAnsi="Arial" w:cs="Arial"/>
+          <w:lang w:val="fi-FI"/>
+        </w:rPr>
+        <w:t xml:space="preserve">Keputusan Direksi </w:t>
+      </w:r>
+      <w:r>
+        <w:rPr>
+          <w:rFonts w:ascii="Arial" w:hAnsi="Arial" w:cs="Arial"/>
+          <w:lang w:val="fi-FI"/>
+        </w:rPr>
+        <w:t>No</w:t>
+      </w:r>
+      <w:r>
+        <w:rPr>
+          <w:rFonts w:ascii="Arial" w:hAnsi="Arial" w:cs="Arial"/>
+          <w:lang w:val="fi-FI"/>
+        </w:rPr>
+        <w:t xml:space="preserve">mor </w:t>
+      </w:r>
+      <w:r>
+        <w:rPr>
+          <w:lang w:val="fi-FI"/>
+        </w:rPr>
+        <w:t xml:space="preserve"> :</w:t>
+      </w:r>
+      <w:r>
+        <w:rPr>
+          <w:lang w:val="fi-FI"/>
+        </w:rPr>
+        <w:t xml:space="preserve"> </w:t>
+      </w:r>
+      <w:r>
+        <w:rPr>
+          <w:rFonts w:ascii="Arial" w:hAnsi="Arial" w:cs="Arial"/>
+          <w:highlight w:val="cyan"/>
         </w:rPr>
         <w:t>#</w:t>
       </w:r>
-      <w:r>
-        <w:rPr>
-          <w:rFonts w:ascii="Arial" w:hAnsi="Arial" w:cs="Arial"/>
-          <w:b/>
-          <w:lang w:val="fi-FI"/>
-        </w:rPr>
-        <w:t>)</w:t>
-      </w:r>
-      <w:r>
-        <w:rPr>
-          <w:rFonts w:ascii="Arial" w:hAnsi="Arial" w:cs="Arial"/>
-          <w:lang w:val="fi-FI"/>
-        </w:rPr>
-        <w:t xml:space="preserve"> bertempat di</w:t>
-      </w:r>
-      <w:r>
-        <w:rPr>
-          <w:rFonts w:ascii="Arial" w:hAnsi="Arial" w:cs="Arial"/>
-          <w:lang w:val="fi-FI"/>
-        </w:rPr>
-        <w:t xml:space="preserve"> PT PLN (Persero) </w:t>
-      </w:r>
-      <w:r>
-        <w:rPr>
-          <w:rFonts w:ascii="Arial" w:hAnsi="Arial" w:cs="Arial"/>
-          <w:lang w:val="fi-FI"/>
-        </w:rPr>
-        <w:t>Kantor Pusat</w:t>
-      </w:r>
-      <w:r>
-        <w:rPr>
-          <w:rFonts w:ascii="Arial" w:hAnsi="Arial" w:cs="Arial"/>
-          <w:lang w:val="fi-FI"/>
-        </w:rPr>
-        <w:t xml:space="preserve">, Kami selaku Panitia Pengadaan </w:t>
-      </w:r>
-      <w:r>
-        <w:rPr>
-          <w:rFonts w:ascii="Arial" w:hAnsi="Arial" w:cs="Arial"/>
-          <w:lang w:val="fi-FI"/>
-        </w:rPr>
-        <w:t>Barang/</w:t>
-      </w:r>
-      <w:r>
-        <w:rPr>
-          <w:rFonts w:ascii="Arial" w:hAnsi="Arial" w:cs="Arial"/>
-          <w:lang w:val="fi-FI"/>
-        </w:rPr>
-        <w:t xml:space="preserve">Jasa yang ditetapkan dengan Surat </w:t>
-      </w:r>
-      <w:r>
-        <w:rPr>
-          <w:rFonts w:ascii="Arial" w:hAnsi="Arial" w:cs="Arial"/>
-          <w:lang w:val="fi-FI"/>
-        </w:rPr>
-        <w:t xml:space="preserve">Keputusan Direksi </w:t>
-      </w:r>
-      <w:r>
-        <w:rPr>
-          <w:rFonts w:ascii="Arial" w:hAnsi="Arial" w:cs="Arial"/>
-          <w:lang w:val="fi-FI"/>
-        </w:rPr>
-        <w:t>No</w:t>
-      </w:r>
-      <w:r>
-        <w:rPr>
-          <w:rFonts w:ascii="Arial" w:hAnsi="Arial" w:cs="Arial"/>
-          <w:lang w:val="fi-FI"/>
-        </w:rPr>
-        <w:t xml:space="preserve">mor </w:t>
-      </w:r>
-      <w:r>
-        <w:rPr>
-          <w:lang w:val="fi-FI"/>
-        </w:rPr>
-        <w:t xml:space="preserve"> :</w:t>
-      </w:r>
-      <w:r>
-        <w:rPr>
-          <w:lang w:val="fi-FI"/>
-        </w:rPr>
-        <w:t xml:space="preserve"> </w:t>
-      </w:r>
+      <w:proofErr w:type="spellStart"/>
       <w:r>
         <w:rPr>
           <w:rFonts w:ascii="Arial" w:hAnsi="Arial" w:cs="Arial"/>
           <w:highlight w:val="cyan"/>
         </w:rPr>
+        <w:t>sk</w:t>
+      </w:r>
+      <w:proofErr w:type="spellEnd"/>
+      <w:r>
+        <w:rPr>
+          <w:rFonts w:ascii="Arial" w:hAnsi="Arial" w:cs="Arial"/>
+          <w:highlight w:val="cyan"/>
+        </w:rPr>
         <w:t>#</w:t>
       </w:r>
       <w:r>
         <w:rPr>
           <w:rFonts w:ascii="Arial" w:hAnsi="Arial" w:cs="Arial"/>
+          <w:lang w:val="fi-FI"/>
+        </w:rPr>
+        <w:t xml:space="preserve"> tanggal </w:t>
+      </w:r>
+      <w:r>
+        <w:rPr>
+          <w:rFonts w:ascii="Arial" w:hAnsi="Arial" w:cs="Arial"/>
           <w:highlight w:val="cyan"/>
         </w:rPr>
-        <w:t>sk</w:t>
-      </w:r>
+        <w:t>#</w:t>
+      </w:r>
+      <w:proofErr w:type="spellStart"/>
       <w:r>
         <w:rPr>
           <w:rFonts w:ascii="Arial" w:hAnsi="Arial" w:cs="Arial"/>
           <w:highlight w:val="cyan"/>
         </w:rPr>
-        <w:t>#</w:t>
-      </w:r>
-      <w:r>
-        <w:rPr>
-          <w:rFonts w:ascii="Arial" w:hAnsi="Arial" w:cs="Arial"/>
-          <w:lang w:val="fi-FI"/>
-        </w:rPr>
-        <w:t xml:space="preserve"> tanggal </w:t>
-      </w:r>
-      <w:r>
-        <w:rPr>
-          <w:rFonts w:ascii="Arial" w:hAnsi="Arial" w:cs="Arial"/>
-          <w:highlight w:val="cyan"/>
-        </w:rPr>
-        <w:t>#</w:t>
-      </w:r>
-      <w:r>
-        <w:rPr>
-          <w:rFonts w:ascii="Arial" w:hAnsi="Arial" w:cs="Arial"/>
-          <w:highlight w:val="cyan"/>
-        </w:rPr>
         <w:t>tanggalsk</w:t>
       </w:r>
+      <w:proofErr w:type="spellEnd"/>
       <w:r>
         <w:rPr>
           <w:rFonts w:ascii="Arial" w:hAnsi="Arial" w:cs="Arial"/>
@@ -567,7 +585,55 @@
           <w:rFonts w:ascii="Arial" w:hAnsi="Arial" w:cs="Arial"/>
           <w:lang w:val="fr-FR"/>
         </w:rPr>
-        <w:t xml:space="preserve">Surat Keputusan Direksi PT PLN (Persero) </w:t>
+        <w:t xml:space="preserve">Surat </w:t>
+      </w:r>
+      <w:proofErr w:type="spellStart"/>
+      <w:r>
+        <w:rPr>
+          <w:rFonts w:ascii="Arial" w:hAnsi="Arial" w:cs="Arial"/>
+          <w:lang w:val="fr-FR"/>
+        </w:rPr>
+        <w:t>Keputusan</w:t>
+      </w:r>
+      <w:proofErr w:type="spellEnd"/>
+      <w:r>
+        <w:rPr>
+          <w:rFonts w:ascii="Arial" w:hAnsi="Arial" w:cs="Arial"/>
+          <w:lang w:val="fr-FR"/>
+        </w:rPr>
+        <w:t xml:space="preserve"> </w:t>
+      </w:r>
+      <w:proofErr w:type="spellStart"/>
+      <w:r>
+        <w:rPr>
+          <w:rFonts w:ascii="Arial" w:hAnsi="Arial" w:cs="Arial"/>
+          <w:lang w:val="fr-FR"/>
+        </w:rPr>
+        <w:t>Direksi</w:t>
+      </w:r>
+      <w:proofErr w:type="spellEnd"/>
+      <w:r>
+        <w:rPr>
+          <w:rFonts w:ascii="Arial" w:hAnsi="Arial" w:cs="Arial"/>
+          <w:lang w:val="fr-FR"/>
+        </w:rPr>
+        <w:t xml:space="preserve"> PT PLN (</w:t>
+      </w:r>
+      <w:proofErr w:type="spellStart"/>
+      <w:r>
+        <w:rPr>
+          <w:rFonts w:ascii="Arial" w:hAnsi="Arial" w:cs="Arial"/>
+          <w:lang w:val="fr-FR"/>
+        </w:rPr>
+        <w:t>Persero</w:t>
+      </w:r>
+      <w:proofErr w:type="spellEnd"/>
+      <w:r>
+        <w:rPr>
+          <w:rFonts w:ascii="Arial" w:hAnsi="Arial" w:cs="Arial"/>
+          <w:lang w:val="fr-FR"/>
+        </w:rPr>
+        <w:t xml:space="preserve">) </w:t>
       </w:r>
       <w:r>
         <w:rPr>
@@ -583,13 +649,39 @@
         </w:rPr>
         <w:t xml:space="preserve">.305.K/DIR/2010 </w:t>
       </w:r>
-      <w:r>
-        <w:rPr>
-          <w:rFonts w:ascii="Arial" w:hAnsi="Arial" w:cs="Arial"/>
-          <w:lang w:val="fr-FR"/>
-        </w:rPr>
-        <w:t xml:space="preserve">tetang Pedoman </w:t>
-      </w:r>
+      <w:proofErr w:type="spellStart"/>
+      <w:r>
+        <w:rPr>
+          <w:rFonts w:ascii="Arial" w:hAnsi="Arial" w:cs="Arial"/>
+          <w:lang w:val="fr-FR"/>
+        </w:rPr>
+        <w:t>tetang</w:t>
+      </w:r>
+      <w:proofErr w:type="spellEnd"/>
+      <w:r>
+        <w:rPr>
+          <w:rFonts w:ascii="Arial" w:hAnsi="Arial" w:cs="Arial"/>
+          <w:lang w:val="fr-FR"/>
+        </w:rPr>
+        <w:t xml:space="preserve"> </w:t>
+      </w:r>
+      <w:proofErr w:type="spellStart"/>
+      <w:r>
+        <w:rPr>
+          <w:rFonts w:ascii="Arial" w:hAnsi="Arial" w:cs="Arial"/>
+          <w:lang w:val="fr-FR"/>
+        </w:rPr>
+        <w:t>Pedoman</w:t>
+      </w:r>
+      <w:proofErr w:type="spellEnd"/>
+      <w:r>
+        <w:rPr>
+          <w:rFonts w:ascii="Arial" w:hAnsi="Arial" w:cs="Arial"/>
+          <w:lang w:val="fr-FR"/>
+        </w:rPr>
+        <w:t xml:space="preserve"> </w:t>
+      </w:r>
+      <w:proofErr w:type="spellStart"/>
       <w:r>
         <w:rPr>
           <w:rFonts w:ascii="Arial" w:hAnsi="Arial" w:cs="Arial"/>
@@ -602,8 +694,17 @@
           <w:rFonts w:ascii="Arial" w:hAnsi="Arial" w:cs="Arial"/>
           <w:lang w:val="fr-FR"/>
         </w:rPr>
-        <w:t xml:space="preserve">engadaan </w:t>
-      </w:r>
+        <w:t>engadaan</w:t>
+      </w:r>
+      <w:proofErr w:type="spellEnd"/>
+      <w:r>
+        <w:rPr>
+          <w:rFonts w:ascii="Arial" w:hAnsi="Arial" w:cs="Arial"/>
+          <w:lang w:val="fr-FR"/>
+        </w:rPr>
+        <w:t xml:space="preserve"> </w:t>
+      </w:r>
+      <w:proofErr w:type="spellStart"/>
       <w:r>
         <w:rPr>
           <w:rFonts w:ascii="Arial" w:hAnsi="Arial" w:cs="Arial"/>
@@ -616,7 +717,15 @@
           <w:rFonts w:ascii="Arial" w:hAnsi="Arial" w:cs="Arial"/>
           <w:lang w:val="fr-FR"/>
         </w:rPr>
-        <w:t>arang/</w:t>
+        <w:t>arang</w:t>
+      </w:r>
+      <w:proofErr w:type="spellEnd"/>
+      <w:r>
+        <w:rPr>
+          <w:rFonts w:ascii="Arial" w:hAnsi="Arial" w:cs="Arial"/>
+          <w:lang w:val="fr-FR"/>
+        </w:rPr>
+        <w:t>/</w:t>
       </w:r>
       <w:r>
         <w:rPr>
@@ -630,7 +739,39 @@
           <w:rFonts w:ascii="Arial" w:hAnsi="Arial" w:cs="Arial"/>
           <w:lang w:val="fr-FR"/>
         </w:rPr>
-        <w:t>asa dilingkungan PT PLN (Persero)</w:t>
+        <w:t xml:space="preserve">asa </w:t>
+      </w:r>
+      <w:proofErr w:type="spellStart"/>
+      <w:r>
+        <w:rPr>
+          <w:rFonts w:ascii="Arial" w:hAnsi="Arial" w:cs="Arial"/>
+          <w:lang w:val="fr-FR"/>
+        </w:rPr>
+        <w:t>dilingkungan</w:t>
+      </w:r>
+      <w:proofErr w:type="spellEnd"/>
+      <w:r>
+        <w:rPr>
+          <w:rFonts w:ascii="Arial" w:hAnsi="Arial" w:cs="Arial"/>
+          <w:lang w:val="fr-FR"/>
+        </w:rPr>
+        <w:t xml:space="preserve"> PT PLN (</w:t>
+      </w:r>
+      <w:proofErr w:type="spellStart"/>
+      <w:r>
+        <w:rPr>
+          <w:rFonts w:ascii="Arial" w:hAnsi="Arial" w:cs="Arial"/>
+          <w:lang w:val="fr-FR"/>
+        </w:rPr>
+        <w:t>Persero</w:t>
+      </w:r>
+      <w:proofErr w:type="spellEnd"/>
+      <w:r>
+        <w:rPr>
+          <w:rFonts w:ascii="Arial" w:hAnsi="Arial" w:cs="Arial"/>
+          <w:lang w:val="fr-FR"/>
+        </w:rPr>
+        <w:t>)</w:t>
       </w:r>
       <w:r>
         <w:rPr>
@@ -664,26 +805,92 @@
         </w:rPr>
         <w:t xml:space="preserve">Surat </w:t>
       </w:r>
-      <w:r>
-        <w:rPr>
-          <w:rFonts w:ascii="Arial" w:hAnsi="Arial" w:cs="Arial"/>
-          <w:lang w:val="fr-FR"/>
-        </w:rPr>
-        <w:t xml:space="preserve">Permintaan Penawaran Harga </w:t>
-      </w:r>
-      <w:r>
-        <w:rPr>
-          <w:rFonts w:ascii="Arial" w:hAnsi="Arial" w:cs="Arial"/>
-          <w:lang w:val="fr-FR"/>
-        </w:rPr>
-        <w:t xml:space="preserve">Pekerjaan </w:t>
+      <w:proofErr w:type="spellStart"/>
+      <w:r>
+        <w:rPr>
+          <w:rFonts w:ascii="Arial" w:hAnsi="Arial" w:cs="Arial"/>
+          <w:lang w:val="fr-FR"/>
+        </w:rPr>
+        <w:t>Permintaan</w:t>
+      </w:r>
+      <w:proofErr w:type="spellEnd"/>
+      <w:r>
+        <w:rPr>
+          <w:rFonts w:ascii="Arial" w:hAnsi="Arial" w:cs="Arial"/>
+          <w:lang w:val="fr-FR"/>
+        </w:rPr>
+        <w:t xml:space="preserve"> </w:t>
+      </w:r>
+      <w:proofErr w:type="spellStart"/>
+      <w:r>
+        <w:rPr>
+          <w:rFonts w:ascii="Arial" w:hAnsi="Arial" w:cs="Arial"/>
+          <w:lang w:val="fr-FR"/>
+        </w:rPr>
+        <w:t>Penawaran</w:t>
+      </w:r>
+      <w:proofErr w:type="spellEnd"/>
+      <w:r>
+        <w:rPr>
+          <w:rFonts w:ascii="Arial" w:hAnsi="Arial" w:cs="Arial"/>
+          <w:lang w:val="fr-FR"/>
+        </w:rPr>
+        <w:t xml:space="preserve"> </w:t>
+      </w:r>
+      <w:proofErr w:type="spellStart"/>
+      <w:r>
+        <w:rPr>
+          <w:rFonts w:ascii="Arial" w:hAnsi="Arial" w:cs="Arial"/>
+          <w:lang w:val="fr-FR"/>
+        </w:rPr>
+        <w:t>Harga</w:t>
+      </w:r>
+      <w:proofErr w:type="spellEnd"/>
+      <w:r>
+        <w:rPr>
+          <w:rFonts w:ascii="Arial" w:hAnsi="Arial" w:cs="Arial"/>
+          <w:lang w:val="fr-FR"/>
+        </w:rPr>
+        <w:t xml:space="preserve"> </w:t>
+      </w:r>
+      <w:proofErr w:type="spellStart"/>
+      <w:r>
+        <w:rPr>
+          <w:rFonts w:ascii="Arial" w:hAnsi="Arial" w:cs="Arial"/>
+          <w:lang w:val="fr-FR"/>
+        </w:rPr>
+        <w:t>Pekerjaan</w:t>
+      </w:r>
+      <w:proofErr w:type="spellEnd"/>
+      <w:r>
+        <w:rPr>
+          <w:rFonts w:ascii="Arial" w:hAnsi="Arial" w:cs="Arial"/>
+          <w:lang w:val="fr-FR"/>
+        </w:rPr>
+        <w:t xml:space="preserve"> </w:t>
       </w:r>
       <w:r>
         <w:rPr>
           <w:rFonts w:ascii="Arial" w:hAnsi="Arial" w:cs="Arial"/>
           <w:highlight w:val="cyan"/>
         </w:rPr>
-        <w:t>#namapengadaan#</w:t>
+        <w:t>#</w:t>
+      </w:r>
+      <w:proofErr w:type="spellStart"/>
+      <w:r>
+        <w:rPr>
+          <w:rFonts w:ascii="Arial" w:hAnsi="Arial" w:cs="Arial"/>
+          <w:highlight w:val="cyan"/>
+        </w:rPr>
+        <w:t>namapengadaan</w:t>
+      </w:r>
+      <w:proofErr w:type="spellEnd"/>
+      <w:r>
+        <w:rPr>
+          <w:rFonts w:ascii="Arial" w:hAnsi="Arial" w:cs="Arial"/>
+          <w:highlight w:val="cyan"/>
+        </w:rPr>
+        <w:t>#</w:t>
       </w:r>
       <w:r>
         <w:rPr>
@@ -697,7 +904,23 @@
           <w:rFonts w:ascii="Arial" w:hAnsi="Arial" w:cs="Arial"/>
           <w:highlight w:val="cyan"/>
         </w:rPr>
-        <w:t>#nospph#</w:t>
+        <w:t>#</w:t>
+      </w:r>
+      <w:proofErr w:type="spellStart"/>
+      <w:r>
+        <w:rPr>
+          <w:rFonts w:ascii="Arial" w:hAnsi="Arial" w:cs="Arial"/>
+          <w:highlight w:val="cyan"/>
+        </w:rPr>
+        <w:t>nospph</w:t>
+      </w:r>
+      <w:proofErr w:type="spellEnd"/>
+      <w:r>
+        <w:rPr>
+          <w:rFonts w:ascii="Arial" w:hAnsi="Arial" w:cs="Arial"/>
+          <w:highlight w:val="cyan"/>
+        </w:rPr>
+        <w:t>#</w:t>
       </w:r>
     </w:p>
     <w:p>
@@ -747,6 +970,7 @@
         </w:rPr>
         <w:t>#</w:t>
       </w:r>
+      <w:proofErr w:type="spellStart"/>
       <w:r>
         <w:rPr>
           <w:rStyle w:val="PageNumber"/>
@@ -755,6 +979,7 @@
         </w:rPr>
         <w:t>norks</w:t>
       </w:r>
+      <w:proofErr w:type="spellEnd"/>
       <w:r>
         <w:rPr>
           <w:rStyle w:val="PageNumber"/>
@@ -777,8 +1002,18 @@
           <w:rFonts w:ascii="Arial" w:hAnsi="Arial" w:cs="Arial"/>
           <w:highlight w:val="cyan"/>
         </w:rPr>
-        <w:t>#tanggalrks</w:t>
-      </w:r>
+        <w:t>#</w:t>
+      </w:r>
+      <w:proofErr w:type="spellStart"/>
+      <w:r>
+        <w:rPr>
+          <w:rStyle w:val="PageNumber"/>
+          <w:rFonts w:ascii="Arial" w:hAnsi="Arial" w:cs="Arial"/>
+          <w:highlight w:val="cyan"/>
+        </w:rPr>
+        <w:t>tanggalrks</w:t>
+      </w:r>
+      <w:proofErr w:type="spellEnd"/>
       <w:r>
         <w:rPr>
           <w:rStyle w:val="PageNumber"/>
@@ -822,6 +1057,7 @@
         </w:rPr>
         <w:t xml:space="preserve">Surat </w:t>
       </w:r>
+      <w:proofErr w:type="spellStart"/>
       <w:r>
         <w:rPr>
           <w:rFonts w:ascii="Arial" w:hAnsi="Arial" w:cs="Arial"/>
@@ -829,13 +1065,32 @@
         </w:rPr>
         <w:t>Penawaran</w:t>
       </w:r>
+      <w:proofErr w:type="spellEnd"/>
       <w:r>
         <w:rPr>
           <w:rStyle w:val="PageNumber"/>
           <w:rFonts w:ascii="Arial" w:hAnsi="Arial" w:cs="Arial"/>
           <w:lang w:val="fr-FR"/>
         </w:rPr>
-        <w:t xml:space="preserve"> Harga dari : </w:t>
+        <w:t xml:space="preserve"> </w:t>
+      </w:r>
+      <w:proofErr w:type="spellStart"/>
+      <w:r>
+        <w:rPr>
+          <w:rStyle w:val="PageNumber"/>
+          <w:rFonts w:ascii="Arial" w:hAnsi="Arial" w:cs="Arial"/>
+          <w:lang w:val="fr-FR"/>
+        </w:rPr>
+        <w:t>Harga</w:t>
+      </w:r>
+      <w:proofErr w:type="spellEnd"/>
+      <w:r>
+        <w:rPr>
+          <w:rStyle w:val="PageNumber"/>
+          <w:rFonts w:ascii="Arial" w:hAnsi="Arial" w:cs="Arial"/>
+          <w:lang w:val="fr-FR"/>
+        </w:rPr>
+        <w:t xml:space="preserve"> dari : </w:t>
       </w:r>
     </w:p>
     <w:p>
@@ -888,14 +1143,32 @@
         </w:rPr>
       </w:pPr>
       <w:bookmarkStart w:id="1" w:name="_Toc258220791"/>
+      <w:proofErr w:type="spellStart"/>
       <w:r>
         <w:rPr>
           <w:b w:val="0"/>
           <w:szCs w:val="24"/>
         </w:rPr>
-        <w:t>Lingkup Pekerjaan</w:t>
+        <w:t>Lingkup</w:t>
+      </w:r>
+      <w:proofErr w:type="spellEnd"/>
+      <w:r>
+        <w:rPr>
+          <w:b w:val="0"/>
+          <w:szCs w:val="24"/>
+        </w:rPr>
+        <w:t xml:space="preserve"> </w:t>
+      </w:r>
+      <w:proofErr w:type="spellStart"/>
+      <w:r>
+        <w:rPr>
+          <w:b w:val="0"/>
+          <w:szCs w:val="24"/>
+        </w:rPr>
+        <w:t>Pekerjaan</w:t>
       </w:r>
       <w:bookmarkEnd w:id="1"/>
+      <w:proofErr w:type="spellEnd"/>
     </w:p>
     <w:p>
       <w:pPr>
@@ -912,14 +1185,64 @@
         </w:rPr>
       </w:pPr>
       <w:bookmarkStart w:id="2" w:name="_Toc258220792"/>
+      <w:proofErr w:type="spellStart"/>
       <w:r>
         <w:rPr>
           <w:b w:val="0"/>
           <w:szCs w:val="24"/>
         </w:rPr>
-        <w:t>Jangka Waktu Pelaksanaan Pekerjaan</w:t>
+        <w:t>Jangka</w:t>
+      </w:r>
+      <w:proofErr w:type="spellEnd"/>
+      <w:r>
+        <w:rPr>
+          <w:b w:val="0"/>
+          <w:szCs w:val="24"/>
+        </w:rPr>
+        <w:t xml:space="preserve"> </w:t>
+      </w:r>
+      <w:proofErr w:type="spellStart"/>
+      <w:r>
+        <w:rPr>
+          <w:b w:val="0"/>
+          <w:szCs w:val="24"/>
+        </w:rPr>
+        <w:t>Waktu</w:t>
+      </w:r>
+      <w:proofErr w:type="spellEnd"/>
+      <w:r>
+        <w:rPr>
+          <w:b w:val="0"/>
+          <w:szCs w:val="24"/>
+        </w:rPr>
+        <w:t xml:space="preserve"> </w:t>
+      </w:r>
+      <w:proofErr w:type="spellStart"/>
+      <w:r>
+        <w:rPr>
+          <w:b w:val="0"/>
+          <w:szCs w:val="24"/>
+        </w:rPr>
+        <w:t>Pelaksanaan</w:t>
+      </w:r>
+      <w:proofErr w:type="spellEnd"/>
+      <w:r>
+        <w:rPr>
+          <w:b w:val="0"/>
+          <w:szCs w:val="24"/>
+        </w:rPr>
+        <w:t xml:space="preserve"> </w:t>
+      </w:r>
+      <w:proofErr w:type="spellStart"/>
+      <w:r>
+        <w:rPr>
+          <w:b w:val="0"/>
+          <w:szCs w:val="24"/>
+        </w:rPr>
+        <w:t>Pekerjaan</w:t>
       </w:r>
       <w:bookmarkEnd w:id="2"/>
+      <w:proofErr w:type="spellEnd"/>
       <w:r>
         <w:rPr>
           <w:b w:val="0"/>
@@ -970,14 +1293,32 @@
         </w:rPr>
       </w:pPr>
       <w:bookmarkStart w:id="5" w:name="_Toc258220794"/>
+      <w:proofErr w:type="spellStart"/>
       <w:r>
         <w:rPr>
           <w:b w:val="0"/>
           <w:szCs w:val="24"/>
         </w:rPr>
-        <w:t>Spesifikasi Teknis</w:t>
+        <w:t>Spesifikasi</w:t>
+      </w:r>
+      <w:proofErr w:type="spellEnd"/>
+      <w:r>
+        <w:rPr>
+          <w:b w:val="0"/>
+          <w:szCs w:val="24"/>
+        </w:rPr>
+        <w:t xml:space="preserve"> </w:t>
+      </w:r>
+      <w:proofErr w:type="spellStart"/>
+      <w:r>
+        <w:rPr>
+          <w:b w:val="0"/>
+          <w:szCs w:val="24"/>
+        </w:rPr>
+        <w:t>Teknis</w:t>
       </w:r>
       <w:bookmarkEnd w:id="5"/>
+      <w:proofErr w:type="spellEnd"/>
       <w:r>
         <w:rPr>
           <w:b w:val="0"/>
@@ -1002,14 +1343,48 @@
         </w:rPr>
       </w:pPr>
       <w:bookmarkStart w:id="6" w:name="_Toc258220796"/>
+      <w:proofErr w:type="spellStart"/>
       <w:r>
         <w:rPr>
           <w:b w:val="0"/>
           <w:szCs w:val="24"/>
         </w:rPr>
-        <w:t>Hak dan Kewajiban</w:t>
+        <w:t>Hak</w:t>
+      </w:r>
+      <w:proofErr w:type="spellEnd"/>
+      <w:r>
+        <w:rPr>
+          <w:b w:val="0"/>
+          <w:szCs w:val="24"/>
+        </w:rPr>
+        <w:t xml:space="preserve"> </w:t>
+      </w:r>
+      <w:proofErr w:type="spellStart"/>
+      <w:r>
+        <w:rPr>
+          <w:b w:val="0"/>
+          <w:szCs w:val="24"/>
+        </w:rPr>
+        <w:t>dan</w:t>
+      </w:r>
+      <w:proofErr w:type="spellEnd"/>
+      <w:r>
+        <w:rPr>
+          <w:b w:val="0"/>
+          <w:szCs w:val="24"/>
+        </w:rPr>
+        <w:t xml:space="preserve"> </w:t>
+      </w:r>
+      <w:proofErr w:type="spellStart"/>
+      <w:r>
+        <w:rPr>
+          <w:b w:val="0"/>
+          <w:szCs w:val="24"/>
+        </w:rPr>
+        <w:t>Kewajiban</w:t>
       </w:r>
       <w:bookmarkEnd w:id="6"/>
+      <w:proofErr w:type="spellEnd"/>
     </w:p>
     <w:p>
       <w:pPr>
@@ -1027,6 +1402,7 @@
           <w:lang w:val="fi-FI"/>
         </w:rPr>
       </w:pPr>
+      <w:proofErr w:type="spellStart"/>
       <w:r>
         <w:rPr>
           <w:b w:val="0"/>
@@ -1034,6 +1410,7 @@
         </w:rPr>
         <w:t>Hak</w:t>
       </w:r>
+      <w:proofErr w:type="spellEnd"/>
       <w:r>
         <w:rPr>
           <w:b w:val="0"/>
@@ -1124,12 +1501,229 @@
           <w:lang w:val="id-ID"/>
         </w:rPr>
       </w:pPr>
-      <w:r>
-        <w:rPr>
-          <w:rFonts w:ascii="Arial" w:hAnsi="Arial" w:cs="Arial"/>
-          <w:lang w:val="fr-FR"/>
-        </w:rPr>
-        <w:t>Demikian Berita Acara Klarifikasi dan Negosiasi ini dibuat dengan benar untuk dapat dipergunakan sebagaimana mestinya.</w:t>
+      <w:proofErr w:type="spellStart"/>
+      <w:r>
+        <w:rPr>
+          <w:rFonts w:ascii="Arial" w:hAnsi="Arial" w:cs="Arial"/>
+          <w:lang w:val="fr-FR"/>
+        </w:rPr>
+        <w:t>Demikian</w:t>
+      </w:r>
+      <w:proofErr w:type="spellEnd"/>
+      <w:r>
+        <w:rPr>
+          <w:rFonts w:ascii="Arial" w:hAnsi="Arial" w:cs="Arial"/>
+          <w:lang w:val="fr-FR"/>
+        </w:rPr>
+        <w:t xml:space="preserve"> </w:t>
+      </w:r>
+      <w:proofErr w:type="spellStart"/>
+      <w:r>
+        <w:rPr>
+          <w:rFonts w:ascii="Arial" w:hAnsi="Arial" w:cs="Arial"/>
+          <w:lang w:val="fr-FR"/>
+        </w:rPr>
+        <w:t>Berita</w:t>
+      </w:r>
+      <w:proofErr w:type="spellEnd"/>
+      <w:r>
+        <w:rPr>
+          <w:rFonts w:ascii="Arial" w:hAnsi="Arial" w:cs="Arial"/>
+          <w:lang w:val="fr-FR"/>
+        </w:rPr>
+        <w:t xml:space="preserve"> </w:t>
+      </w:r>
+      <w:proofErr w:type="spellStart"/>
+      <w:r>
+        <w:rPr>
+          <w:rFonts w:ascii="Arial" w:hAnsi="Arial" w:cs="Arial"/>
+          <w:lang w:val="fr-FR"/>
+        </w:rPr>
+        <w:t>Acara</w:t>
+      </w:r>
+      <w:proofErr w:type="spellEnd"/>
+      <w:r>
+        <w:rPr>
+          <w:rFonts w:ascii="Arial" w:hAnsi="Arial" w:cs="Arial"/>
+          <w:lang w:val="fr-FR"/>
+        </w:rPr>
+        <w:t xml:space="preserve"> </w:t>
+      </w:r>
+      <w:proofErr w:type="spellStart"/>
+      <w:r>
+        <w:rPr>
+          <w:rFonts w:ascii="Arial" w:hAnsi="Arial" w:cs="Arial"/>
+          <w:lang w:val="fr-FR"/>
+        </w:rPr>
+        <w:t>Klarifikasi</w:t>
+      </w:r>
+      <w:proofErr w:type="spellEnd"/>
+      <w:r>
+        <w:rPr>
+          <w:rFonts w:ascii="Arial" w:hAnsi="Arial" w:cs="Arial"/>
+          <w:lang w:val="fr-FR"/>
+        </w:rPr>
+        <w:t xml:space="preserve"> dan </w:t>
+      </w:r>
+      <w:proofErr w:type="spellStart"/>
+      <w:r>
+        <w:rPr>
+          <w:rFonts w:ascii="Arial" w:hAnsi="Arial" w:cs="Arial"/>
+          <w:lang w:val="fr-FR"/>
+        </w:rPr>
+        <w:t>Negosiasi</w:t>
+      </w:r>
+      <w:proofErr w:type="spellEnd"/>
+      <w:r>
+        <w:rPr>
+          <w:rFonts w:ascii="Arial" w:hAnsi="Arial" w:cs="Arial"/>
+          <w:lang w:val="fr-FR"/>
+        </w:rPr>
+        <w:t xml:space="preserve"> </w:t>
+      </w:r>
+      <w:proofErr w:type="spellStart"/>
+      <w:r>
+        <w:rPr>
+          <w:rFonts w:ascii="Arial" w:hAnsi="Arial" w:cs="Arial"/>
+          <w:lang w:val="fr-FR"/>
+        </w:rPr>
+        <w:t>ini</w:t>
+      </w:r>
+      <w:proofErr w:type="spellEnd"/>
+      <w:r>
+        <w:rPr>
+          <w:rFonts w:ascii="Arial" w:hAnsi="Arial" w:cs="Arial"/>
+          <w:lang w:val="fr-FR"/>
+        </w:rPr>
+        <w:t xml:space="preserve"> </w:t>
+      </w:r>
+      <w:proofErr w:type="spellStart"/>
+      <w:r>
+        <w:rPr>
+          <w:rFonts w:ascii="Arial" w:hAnsi="Arial" w:cs="Arial"/>
+          <w:lang w:val="fr-FR"/>
+        </w:rPr>
+        <w:t>dibuat</w:t>
+      </w:r>
+      <w:proofErr w:type="spellEnd"/>
+      <w:r>
+        <w:rPr>
+          <w:rFonts w:ascii="Arial" w:hAnsi="Arial" w:cs="Arial"/>
+          <w:lang w:val="fr-FR"/>
+        </w:rPr>
+        <w:t xml:space="preserve"> </w:t>
+      </w:r>
+      <w:proofErr w:type="spellStart"/>
+      <w:r>
+        <w:rPr>
+          <w:rFonts w:ascii="Arial" w:hAnsi="Arial" w:cs="Arial"/>
+          <w:lang w:val="fr-FR"/>
+        </w:rPr>
+        <w:t>dengan</w:t>
+      </w:r>
+      <w:proofErr w:type="spellEnd"/>
+      <w:r>
+        <w:rPr>
+          <w:rFonts w:ascii="Arial" w:hAnsi="Arial" w:cs="Arial"/>
+          <w:lang w:val="fr-FR"/>
+        </w:rPr>
+        <w:t xml:space="preserve"> </w:t>
+      </w:r>
+      <w:proofErr w:type="spellStart"/>
+      <w:r>
+        <w:rPr>
+          <w:rFonts w:ascii="Arial" w:hAnsi="Arial" w:cs="Arial"/>
+          <w:lang w:val="fr-FR"/>
+        </w:rPr>
+        <w:t>benar</w:t>
+      </w:r>
+      <w:proofErr w:type="spellEnd"/>
+      <w:r>
+        <w:rPr>
+          <w:rFonts w:ascii="Arial" w:hAnsi="Arial" w:cs="Arial"/>
+          <w:lang w:val="fr-FR"/>
+        </w:rPr>
+        <w:t xml:space="preserve"> </w:t>
+      </w:r>
+      <w:proofErr w:type="spellStart"/>
+      <w:r>
+        <w:rPr>
+          <w:rFonts w:ascii="Arial" w:hAnsi="Arial" w:cs="Arial"/>
+          <w:lang w:val="fr-FR"/>
+        </w:rPr>
+        <w:t>untuk</w:t>
+      </w:r>
+      <w:proofErr w:type="spellEnd"/>
+      <w:r>
+        <w:rPr>
+          <w:rFonts w:ascii="Arial" w:hAnsi="Arial" w:cs="Arial"/>
+          <w:lang w:val="fr-FR"/>
+        </w:rPr>
+        <w:t xml:space="preserve"> </w:t>
+      </w:r>
+      <w:proofErr w:type="spellStart"/>
+      <w:r>
+        <w:rPr>
+          <w:rFonts w:ascii="Arial" w:hAnsi="Arial" w:cs="Arial"/>
+          <w:lang w:val="fr-FR"/>
+        </w:rPr>
+        <w:t>dapat</w:t>
+      </w:r>
+      <w:proofErr w:type="spellEnd"/>
+      <w:r>
+        <w:rPr>
+          <w:rFonts w:ascii="Arial" w:hAnsi="Arial" w:cs="Arial"/>
+          <w:lang w:val="fr-FR"/>
+        </w:rPr>
+        <w:t xml:space="preserve"> </w:t>
+      </w:r>
+      <w:proofErr w:type="spellStart"/>
+      <w:r>
+        <w:rPr>
+          <w:rFonts w:ascii="Arial" w:hAnsi="Arial" w:cs="Arial"/>
+          <w:lang w:val="fr-FR"/>
+        </w:rPr>
+        <w:t>dipergunakan</w:t>
+      </w:r>
+      <w:proofErr w:type="spellEnd"/>
+      <w:r>
+        <w:rPr>
+          <w:rFonts w:ascii="Arial" w:hAnsi="Arial" w:cs="Arial"/>
+          <w:lang w:val="fr-FR"/>
+        </w:rPr>
+        <w:t xml:space="preserve"> </w:t>
+      </w:r>
+      <w:proofErr w:type="spellStart"/>
+      <w:r>
+        <w:rPr>
+          <w:rFonts w:ascii="Arial" w:hAnsi="Arial" w:cs="Arial"/>
+          <w:lang w:val="fr-FR"/>
+        </w:rPr>
+        <w:t>sebagaimana</w:t>
+      </w:r>
+      <w:proofErr w:type="spellEnd"/>
+      <w:r>
+        <w:rPr>
+          <w:rFonts w:ascii="Arial" w:hAnsi="Arial" w:cs="Arial"/>
+          <w:lang w:val="fr-FR"/>
+        </w:rPr>
+        <w:t xml:space="preserve"> </w:t>
+      </w:r>
+      <w:proofErr w:type="spellStart"/>
+      <w:r>
+        <w:rPr>
+          <w:rFonts w:ascii="Arial" w:hAnsi="Arial" w:cs="Arial"/>
+          <w:lang w:val="fr-FR"/>
+        </w:rPr>
+        <w:t>mestinya</w:t>
+      </w:r>
+      <w:proofErr w:type="spellEnd"/>
+      <w:r>
+        <w:rPr>
+          <w:rFonts w:ascii="Arial" w:hAnsi="Arial" w:cs="Arial"/>
+          <w:lang w:val="fr-FR"/>
+        </w:rPr>
+        <w:t>.</w:t>
       </w:r>
     </w:p>
     <w:p>
@@ -1677,7 +2271,7 @@
           <v:imagedata r:id="rId1" o:title=""/>
           <w10:wrap type="topAndBottom"/>
         </v:shape>
-        <o:OLEObject Type="Embed" ProgID="PBrush" ShapeID="_x0000_s2049" DrawAspect="Content" ObjectID="_1434374972" r:id="rId2"/>
+        <o:OLEObject Type="Embed" ProgID="PBrush" ShapeID="_x0000_s2049" DrawAspect="Content" ObjectID="_1434379245" r:id="rId2"/>
       </w:pict>
     </w:r>
     <w:r>
@@ -1686,7 +2280,25 @@
         <w:b/>
         <w:sz w:val="20"/>
       </w:rPr>
-      <w:t>PT.  PLN  (Persero)</w:t>
+      <w:t>PT.  PLN  (</w:t>
+    </w:r>
+    <w:proofErr w:type="spellStart"/>
+    <w:r>
+      <w:rPr>
+        <w:rFonts w:ascii="Tahoma" w:hAnsi="Tahoma"/>
+        <w:b/>
+        <w:sz w:val="20"/>
+      </w:rPr>
+      <w:t>Persero</w:t>
+    </w:r>
+    <w:proofErr w:type="spellEnd"/>
+    <w:r>
+      <w:rPr>
+        <w:rFonts w:ascii="Tahoma" w:hAnsi="Tahoma"/>
+        <w:b/>
+        <w:sz w:val="20"/>
+      </w:rPr>
+      <w:t>)</w:t>
     </w:r>
     <w:r>
       <w:rPr>

</xml_diff>

<commit_message>
perbaiki dokumen ba klarifikasi dan negosiasi tunjuk langsung
</commit_message>
<xml_diff>
--- a/templates/12 Berita Acara Klarifikasi dan Negosiasi.docx
+++ b/templates/12 Berita Acara Klarifikasi dan Negosiasi.docx
@@ -7,7 +7,7 @@
         <w:spacing w:after="0"/>
         <w:jc w:val="center"/>
         <w:rPr>
-          <w:rFonts w:ascii="Arial" w:hAnsi="Arial" w:cs="Arial"/>
+          <w:rFonts w:ascii="Tahoma" w:hAnsi="Tahoma" w:cs="Tahoma"/>
           <w:b/>
           <w:lang w:val="id-ID"/>
         </w:rPr>
@@ -18,14 +18,14 @@
         <w:spacing w:after="0"/>
         <w:jc w:val="center"/>
         <w:rPr>
-          <w:rFonts w:ascii="Arial" w:hAnsi="Arial" w:cs="Arial"/>
-          <w:b/>
-          <w:lang w:val="fi-FI"/>
-        </w:rPr>
-      </w:pPr>
-      <w:r>
-        <w:rPr>
-          <w:rFonts w:ascii="Arial" w:hAnsi="Arial" w:cs="Arial"/>
+          <w:rFonts w:ascii="Tahoma" w:hAnsi="Tahoma" w:cs="Tahoma"/>
+          <w:b/>
+          <w:lang w:val="fi-FI"/>
+        </w:rPr>
+      </w:pPr>
+      <w:r>
+        <w:rPr>
+          <w:rFonts w:ascii="Tahoma" w:hAnsi="Tahoma" w:cs="Tahoma"/>
           <w:b/>
           <w:lang w:val="fi-FI"/>
         </w:rPr>
@@ -37,7 +37,7 @@
         <w:spacing w:after="0"/>
         <w:jc w:val="center"/>
         <w:rPr>
-          <w:rFonts w:ascii="Arial" w:hAnsi="Arial" w:cs="Arial"/>
+          <w:rFonts w:ascii="Tahoma" w:hAnsi="Tahoma" w:cs="Tahoma"/>
           <w:b/>
           <w:u w:val="single"/>
           <w:lang w:val="fi-FI"/>
@@ -45,30 +45,12 @@
       </w:pPr>
       <w:r>
         <w:rPr>
-          <w:rFonts w:ascii="Arial" w:hAnsi="Arial" w:cs="Arial"/>
+          <w:rFonts w:ascii="Tahoma" w:hAnsi="Tahoma" w:cs="Tahoma"/>
           <w:b/>
           <w:u w:val="single"/>
           <w:lang w:val="fi-FI"/>
         </w:rPr>
-        <w:t>KLARIFIKASI DAN NEGOS</w:t>
-      </w:r>
-      <w:r>
-        <w:rPr>
-          <w:rFonts w:ascii="Arial" w:hAnsi="Arial" w:cs="Arial"/>
-          <w:b/>
-          <w:u w:val="single"/>
-          <w:lang w:val="fi-FI"/>
-        </w:rPr>
-        <w:t>I</w:t>
-      </w:r>
-      <w:r>
-        <w:rPr>
-          <w:rFonts w:ascii="Arial" w:hAnsi="Arial" w:cs="Arial"/>
-          <w:b/>
-          <w:u w:val="single"/>
-          <w:lang w:val="fi-FI"/>
-        </w:rPr>
-        <w:t>ASI</w:t>
+        <w:t>KLARIFIKASI DAN NEGOSIASI</w:t>
       </w:r>
     </w:p>
     <w:p>
@@ -121,34 +103,42 @@
         <w:spacing w:after="0" w:line="288" w:lineRule="auto"/>
         <w:jc w:val="center"/>
         <w:rPr>
-          <w:rFonts w:ascii="Arial" w:hAnsi="Arial" w:cs="Arial"/>
-          <w:b/>
-        </w:rPr>
-      </w:pPr>
-      <w:r>
-        <w:rPr>
-          <w:rFonts w:ascii="Arial" w:hAnsi="Arial"/>
+          <w:rFonts w:ascii="Tahoma" w:hAnsi="Tahoma" w:cs="Tahoma"/>
+          <w:b/>
+        </w:rPr>
+      </w:pPr>
+      <w:r>
+        <w:rPr>
+          <w:rFonts w:ascii="Tahoma" w:hAnsi="Tahoma" w:cs="Tahoma"/>
           <w:lang w:val="sv-SE"/>
         </w:rPr>
         <w:t xml:space="preserve">PEKERJAAN </w:t>
       </w:r>
       <w:r>
         <w:rPr>
-          <w:rFonts w:ascii="Arial" w:hAnsi="Arial"/>
+          <w:rFonts w:ascii="Tahoma" w:hAnsi="Tahoma" w:cs="Tahoma"/>
           <w:highlight w:val="cyan"/>
         </w:rPr>
         <w:t>#nama</w:t>
       </w:r>
       <w:r>
         <w:rPr>
-          <w:rFonts w:ascii="Arial" w:hAnsi="Arial"/>
+          <w:rFonts w:ascii="Tahoma" w:hAnsi="Tahoma" w:cs="Tahoma"/>
           <w:highlight w:val="cyan"/>
         </w:rPr>
         <w:t>pengadaan</w:t>
       </w:r>
       <w:r>
         <w:rPr>
-          <w:rFonts w:ascii="Arial" w:hAnsi="Arial"/>
+          <w:rFonts w:ascii="Tahoma" w:hAnsi="Tahoma" w:cs="Tahoma"/>
+          <w:highlight w:val="cyan"/>
+          <w:lang w:val="id-ID"/>
+        </w:rPr>
+        <w:t>kapital</w:t>
+      </w:r>
+      <w:r>
+        <w:rPr>
+          <w:rFonts w:ascii="Tahoma" w:hAnsi="Tahoma" w:cs="Tahoma"/>
           <w:highlight w:val="cyan"/>
         </w:rPr>
         <w:t>#</w:t>
@@ -159,34 +149,20 @@
         <w:spacing w:line="288" w:lineRule="auto"/>
         <w:jc w:val="center"/>
         <w:rPr>
-          <w:rFonts w:ascii="Arial" w:hAnsi="Arial" w:cs="Arial"/>
-        </w:rPr>
-      </w:pPr>
-      <w:r>
-        <w:rPr>
-          <w:rFonts w:ascii="Arial" w:hAnsi="Arial" w:cs="Arial"/>
-          <w:lang w:val="fi-FI"/>
-        </w:rPr>
-        <w:t>Dokumen</w:t>
-      </w:r>
-      <w:r>
-        <w:rPr>
-          <w:rFonts w:ascii="Arial" w:hAnsi="Arial" w:cs="Arial"/>
-          <w:lang w:val="fi-FI"/>
-        </w:rPr>
-        <w:t>/RKS</w:t>
-      </w:r>
-      <w:r>
-        <w:rPr>
-          <w:rFonts w:ascii="Arial" w:hAnsi="Arial" w:cs="Arial"/>
-          <w:lang w:val="fi-FI"/>
-        </w:rPr>
-        <w:t xml:space="preserve"> No. : </w:t>
+          <w:rFonts w:ascii="Tahoma" w:hAnsi="Tahoma" w:cs="Tahoma"/>
+        </w:rPr>
+      </w:pPr>
+      <w:r>
+        <w:rPr>
+          <w:rFonts w:ascii="Tahoma" w:hAnsi="Tahoma" w:cs="Tahoma"/>
+          <w:lang w:val="fi-FI"/>
+        </w:rPr>
+        <w:t xml:space="preserve">Dokumen/RKS No. : </w:t>
       </w:r>
       <w:r>
         <w:rPr>
           <w:rStyle w:val="PageNumber"/>
-          <w:rFonts w:ascii="Arial" w:hAnsi="Arial" w:cs="Arial"/>
+          <w:rFonts w:ascii="Tahoma" w:hAnsi="Tahoma" w:cs="Tahoma"/>
           <w:highlight w:val="cyan"/>
         </w:rPr>
         <w:t>#</w:t>
@@ -194,7 +170,7 @@
       <w:r>
         <w:rPr>
           <w:rStyle w:val="PageNumber"/>
-          <w:rFonts w:ascii="Arial" w:hAnsi="Arial" w:cs="Arial"/>
+          <w:rFonts w:ascii="Tahoma" w:hAnsi="Tahoma" w:cs="Tahoma"/>
           <w:highlight w:val="cyan"/>
         </w:rPr>
         <w:t>norks</w:t>
@@ -202,7 +178,7 @@
       <w:r>
         <w:rPr>
           <w:rStyle w:val="PageNumber"/>
-          <w:rFonts w:ascii="Arial" w:hAnsi="Arial" w:cs="Arial"/>
+          <w:rFonts w:ascii="Tahoma" w:hAnsi="Tahoma" w:cs="Tahoma"/>
           <w:highlight w:val="cyan"/>
         </w:rPr>
         <w:t>#</w:t>
@@ -210,7 +186,7 @@
       <w:r>
         <w:rPr>
           <w:rStyle w:val="PageNumber"/>
-          <w:rFonts w:ascii="Arial" w:hAnsi="Arial" w:cs="Arial"/>
+          <w:rFonts w:ascii="Tahoma" w:hAnsi="Tahoma" w:cs="Tahoma"/>
           <w:lang w:val="fi-FI"/>
         </w:rPr>
         <w:t xml:space="preserve">, Tanggal </w:t>
@@ -218,7 +194,7 @@
       <w:r>
         <w:rPr>
           <w:rStyle w:val="PageNumber"/>
-          <w:rFonts w:ascii="Arial" w:hAnsi="Arial" w:cs="Arial"/>
+          <w:rFonts w:ascii="Tahoma" w:hAnsi="Tahoma" w:cs="Tahoma"/>
           <w:highlight w:val="cyan"/>
         </w:rPr>
         <w:t>#</w:t>
@@ -226,7 +202,7 @@
       <w:r>
         <w:rPr>
           <w:rStyle w:val="PageNumber"/>
-          <w:rFonts w:ascii="Arial" w:hAnsi="Arial" w:cs="Arial"/>
+          <w:rFonts w:ascii="Tahoma" w:hAnsi="Tahoma" w:cs="Tahoma"/>
           <w:highlight w:val="cyan"/>
         </w:rPr>
         <w:t>tanggalrks</w:t>
@@ -234,7 +210,7 @@
       <w:r>
         <w:rPr>
           <w:rStyle w:val="PageNumber"/>
-          <w:rFonts w:ascii="Arial" w:hAnsi="Arial" w:cs="Arial"/>
+          <w:rFonts w:ascii="Tahoma" w:hAnsi="Tahoma" w:cs="Tahoma"/>
           <w:highlight w:val="cyan"/>
         </w:rPr>
         <w:t>#</w:t>
@@ -245,262 +221,145 @@
         <w:spacing w:before="120" w:after="120"/>
         <w:jc w:val="both"/>
         <w:rPr>
-          <w:rFonts w:ascii="Arial" w:hAnsi="Arial" w:cs="Arial"/>
-          <w:lang w:val="fi-FI"/>
-        </w:rPr>
-      </w:pPr>
-      <w:r>
-        <w:rPr>
-          <w:rFonts w:ascii="Arial" w:hAnsi="Arial" w:cs="Arial"/>
-          <w:lang w:val="fi-FI"/>
-        </w:rPr>
-        <w:t>Pada hari ini</w:t>
-      </w:r>
-      <w:r>
-        <w:rPr>
-          <w:rFonts w:ascii="Arial" w:hAnsi="Arial" w:cs="Arial"/>
-          <w:lang w:val="fi-FI"/>
-        </w:rPr>
-        <w:t>,</w:t>
-      </w:r>
-      <w:r>
-        <w:rPr>
-          <w:rFonts w:ascii="Arial" w:hAnsi="Arial" w:cs="Arial"/>
-          <w:lang w:val="fi-FI"/>
+          <w:rFonts w:ascii="Tahoma" w:hAnsi="Tahoma" w:cs="Tahoma"/>
+          <w:lang w:val="id-ID"/>
+        </w:rPr>
+      </w:pPr>
+      <w:r>
+        <w:rPr>
+          <w:rFonts w:ascii="Tahoma" w:hAnsi="Tahoma" w:cs="Tahoma"/>
+          <w:lang w:val="id-ID"/>
+        </w:rPr>
+        <w:t xml:space="preserve">Pada hari ini, </w:t>
+      </w:r>
+      <w:r>
+        <w:rPr>
+          <w:rFonts w:ascii="Tahoma" w:hAnsi="Tahoma" w:cs="Tahoma"/>
+          <w:highlight w:val="yellow"/>
+          <w:lang w:val="id-ID"/>
+        </w:rPr>
+        <w:t>#hari#</w:t>
+      </w:r>
+      <w:r>
+        <w:rPr>
+          <w:rFonts w:ascii="Tahoma" w:hAnsi="Tahoma" w:cs="Tahoma"/>
+          <w:lang w:val="id-ID"/>
+        </w:rPr>
+        <w:t xml:space="preserve"> tanggal </w:t>
+      </w:r>
+      <w:r>
+        <w:rPr>
+          <w:rFonts w:ascii="Tahoma" w:hAnsi="Tahoma" w:cs="Tahoma"/>
+          <w:highlight w:val="yellow"/>
+          <w:lang w:val="id-ID"/>
+        </w:rPr>
+        <w:t>#tgl#</w:t>
+      </w:r>
+      <w:r>
+        <w:rPr>
+          <w:rFonts w:ascii="Tahoma" w:hAnsi="Tahoma" w:cs="Tahoma"/>
+          <w:lang w:val="id-ID"/>
+        </w:rPr>
+        <w:t xml:space="preserve"> bulan </w:t>
+      </w:r>
+      <w:r>
+        <w:rPr>
+          <w:rFonts w:ascii="Tahoma" w:hAnsi="Tahoma" w:cs="Tahoma"/>
+          <w:highlight w:val="yellow"/>
+          <w:lang w:val="id-ID"/>
+        </w:rPr>
+        <w:t>#bulan#</w:t>
+      </w:r>
+      <w:r>
+        <w:rPr>
+          <w:rFonts w:ascii="Tahoma" w:hAnsi="Tahoma" w:cs="Tahoma"/>
+          <w:lang w:val="id-ID"/>
+        </w:rPr>
+        <w:t xml:space="preserve"> tahun </w:t>
+      </w:r>
+      <w:r>
+        <w:rPr>
+          <w:rFonts w:ascii="Tahoma" w:hAnsi="Tahoma" w:cs="Tahoma"/>
+          <w:highlight w:val="yellow"/>
+          <w:lang w:val="id-ID"/>
+        </w:rPr>
+        <w:t>#tahun</w:t>
+      </w:r>
+      <w:r>
+        <w:rPr>
+          <w:rFonts w:ascii="Tahoma" w:hAnsi="Tahoma" w:cs="Tahoma"/>
+          <w:highlight w:val="yellow"/>
+          <w:lang w:val="id-ID"/>
+        </w:rPr>
+        <w:t>#</w:t>
+      </w:r>
+      <w:r>
+        <w:rPr>
+          <w:rFonts w:ascii="Tahoma" w:hAnsi="Tahoma" w:cs="Tahoma"/>
+          <w:lang w:val="id-ID"/>
         </w:rPr>
         <w:t xml:space="preserve"> </w:t>
       </w:r>
       <w:r>
         <w:rPr>
-          <w:rFonts w:ascii="Arial" w:hAnsi="Arial" w:cs="Arial"/>
+          <w:rFonts w:ascii="Tahoma" w:hAnsi="Tahoma" w:cs="Tahoma"/>
+          <w:highlight w:val="yellow"/>
+          <w:lang w:val="id-ID"/>
+        </w:rPr>
+        <w:t>(#tanggallengkap#</w:t>
+      </w:r>
+      <w:r>
+        <w:rPr>
+          <w:rFonts w:ascii="Tahoma" w:hAnsi="Tahoma" w:cs="Tahoma"/>
+          <w:lang w:val="id-ID"/>
+        </w:rPr>
+        <w:t xml:space="preserve">) bertempat di </w:t>
+      </w:r>
+      <w:r>
+        <w:rPr>
+          <w:rFonts w:ascii="Tahoma" w:hAnsi="Tahoma" w:cs="Tahoma"/>
+          <w:highlight w:val="yellow"/>
+          <w:lang w:val="id-ID"/>
+        </w:rPr>
+        <w:t>#tempat#</w:t>
+      </w:r>
+      <w:r>
+        <w:rPr>
+          <w:rFonts w:ascii="Tahoma" w:hAnsi="Tahoma" w:cs="Tahoma"/>
+          <w:lang w:val="id-ID"/>
+        </w:rPr>
+        <w:t xml:space="preserve">, </w:t>
+      </w:r>
+      <w:r>
+        <w:rPr>
+          <w:rFonts w:ascii="Tahoma" w:hAnsi="Tahoma" w:cs="Tahoma"/>
           <w:highlight w:val="cyan"/>
-          <w:lang w:val="fi-FI"/>
-        </w:rPr>
-        <w:t>#ha#</w:t>
-      </w:r>
-      <w:r>
-        <w:rPr>
-          <w:rFonts w:ascii="Arial" w:hAnsi="Arial" w:cs="Arial"/>
-          <w:lang w:val="fi-FI"/>
-        </w:rPr>
-        <w:t xml:space="preserve"> </w:t>
-      </w:r>
-      <w:r>
-        <w:rPr>
-          <w:rFonts w:ascii="Arial" w:hAnsi="Arial" w:cs="Arial"/>
-          <w:lang w:val="fi-FI"/>
-        </w:rPr>
-        <w:t xml:space="preserve">tanggal </w:t>
-      </w:r>
-      <w:r>
-        <w:rPr>
-          <w:rFonts w:ascii="Arial" w:hAnsi="Arial" w:cs="Arial"/>
+          <w:lang w:val="id-ID"/>
+        </w:rPr>
+        <w:t>#</w:t>
+      </w:r>
+      <w:r>
+        <w:rPr>
+          <w:rFonts w:ascii="Tahoma" w:hAnsi="Tahoma" w:cs="Tahoma"/>
           <w:highlight w:val="cyan"/>
-          <w:lang w:val="fi-FI"/>
-        </w:rPr>
-        <w:t>#tgl#</w:t>
-      </w:r>
-      <w:r>
-        <w:rPr>
-          <w:rFonts w:ascii="Arial" w:hAnsi="Arial" w:cs="Arial"/>
-          <w:lang w:val="fi-FI"/>
-        </w:rPr>
-        <w:t xml:space="preserve"> </w:t>
-      </w:r>
-      <w:r>
-        <w:rPr>
-          <w:rFonts w:ascii="Arial" w:hAnsi="Arial" w:cs="Arial"/>
-          <w:lang w:val="fi-FI"/>
-        </w:rPr>
-        <w:t xml:space="preserve">bulan </w:t>
-      </w:r>
-      <w:r>
-        <w:rPr>
-          <w:rFonts w:ascii="Arial" w:hAnsi="Arial" w:cs="Arial"/>
+          <w:lang w:val="id-ID"/>
+        </w:rPr>
+        <w:t>skpanitia</w:t>
+      </w:r>
+      <w:r>
+        <w:rPr>
+          <w:rFonts w:ascii="Tahoma" w:hAnsi="Tahoma" w:cs="Tahoma"/>
           <w:highlight w:val="cyan"/>
-          <w:lang w:val="fi-FI"/>
-        </w:rPr>
-        <w:t>#bulan#</w:t>
-      </w:r>
-      <w:r>
-        <w:rPr>
-          <w:rFonts w:ascii="Arial" w:hAnsi="Arial" w:cs="Arial"/>
-          <w:lang w:val="fi-FI"/>
-        </w:rPr>
-        <w:t xml:space="preserve"> tahun </w:t>
-      </w:r>
-      <w:r>
-        <w:rPr>
-          <w:rFonts w:ascii="Arial" w:hAnsi="Arial" w:cs="Arial"/>
-          <w:highlight w:val="cyan"/>
-          <w:lang w:val="fi-FI"/>
-        </w:rPr>
-        <w:t>#tahun#</w:t>
-      </w:r>
-      <w:r>
-        <w:rPr>
-          <w:rFonts w:ascii="Arial" w:hAnsi="Arial" w:cs="Arial"/>
-          <w:lang w:val="fi-FI"/>
-        </w:rPr>
-        <w:t xml:space="preserve"> </w:t>
-      </w:r>
-      <w:r>
-        <w:rPr>
-          <w:rFonts w:ascii="Arial" w:hAnsi="Arial" w:cs="Arial"/>
-          <w:b/>
-          <w:lang w:val="fi-FI"/>
-        </w:rPr>
-        <w:t xml:space="preserve"> (</w:t>
-      </w:r>
-      <w:bookmarkStart w:id="0" w:name="_GoBack"/>
-      <w:bookmarkEnd w:id="0"/>
-      <w:r>
-        <w:rPr>
-          <w:rFonts w:ascii="Arial" w:hAnsi="Arial" w:cs="Arial"/>
-          <w:b/>
-          <w:highlight w:val="cyan"/>
-          <w:lang w:val="fi-FI"/>
-        </w:rPr>
-        <w:t>#tan#</w:t>
-      </w:r>
-      <w:r>
-        <w:rPr>
-          <w:rFonts w:ascii="Arial" w:hAnsi="Arial" w:cs="Arial"/>
-          <w:b/>
-          <w:lang w:val="fi-FI"/>
-        </w:rPr>
-        <w:t xml:space="preserve">) </w:t>
-      </w:r>
-      <w:r>
-        <w:rPr>
-          <w:rFonts w:ascii="Arial" w:hAnsi="Arial" w:cs="Arial"/>
-          <w:lang w:val="fi-FI"/>
-        </w:rPr>
-        <w:t>bertempat di</w:t>
-      </w:r>
-      <w:r>
-        <w:rPr>
-          <w:rFonts w:ascii="Arial" w:hAnsi="Arial" w:cs="Arial"/>
-          <w:lang w:val="fi-FI"/>
-        </w:rPr>
-        <w:t xml:space="preserve"> PT PLN (Persero) </w:t>
-      </w:r>
-      <w:r>
-        <w:rPr>
-          <w:rFonts w:ascii="Arial" w:hAnsi="Arial" w:cs="Arial"/>
-          <w:lang w:val="fi-FI"/>
-        </w:rPr>
-        <w:t>Kantor Pusat</w:t>
-      </w:r>
-      <w:r>
-        <w:rPr>
-          <w:rFonts w:ascii="Arial" w:hAnsi="Arial" w:cs="Arial"/>
-          <w:lang w:val="fi-FI"/>
-        </w:rPr>
-        <w:t xml:space="preserve">, Kami selaku Panitia Pengadaan </w:t>
-      </w:r>
-      <w:r>
-        <w:rPr>
-          <w:rFonts w:ascii="Arial" w:hAnsi="Arial" w:cs="Arial"/>
-          <w:lang w:val="fi-FI"/>
-        </w:rPr>
-        <w:t>Barang/</w:t>
-      </w:r>
-      <w:r>
-        <w:rPr>
-          <w:rFonts w:ascii="Arial" w:hAnsi="Arial" w:cs="Arial"/>
-          <w:lang w:val="fi-FI"/>
-        </w:rPr>
-        <w:t xml:space="preserve">Jasa yang ditetapkan dengan Surat </w:t>
-      </w:r>
-      <w:r>
-        <w:rPr>
-          <w:rFonts w:ascii="Arial" w:hAnsi="Arial" w:cs="Arial"/>
-          <w:lang w:val="fi-FI"/>
-        </w:rPr>
-        <w:t xml:space="preserve">Keputusan Direksi </w:t>
-      </w:r>
-      <w:r>
-        <w:rPr>
-          <w:rFonts w:ascii="Arial" w:hAnsi="Arial" w:cs="Arial"/>
-          <w:lang w:val="fi-FI"/>
-        </w:rPr>
-        <w:t>No</w:t>
-      </w:r>
-      <w:r>
-        <w:rPr>
-          <w:rFonts w:ascii="Arial" w:hAnsi="Arial" w:cs="Arial"/>
-          <w:lang w:val="fi-FI"/>
-        </w:rPr>
-        <w:t xml:space="preserve">mor </w:t>
-      </w:r>
-      <w:r>
-        <w:rPr>
-          <w:lang w:val="fi-FI"/>
-        </w:rPr>
-        <w:t xml:space="preserve"> :</w:t>
-      </w:r>
-      <w:r>
-        <w:rPr>
-          <w:lang w:val="fi-FI"/>
-        </w:rPr>
-        <w:t xml:space="preserve"> </w:t>
-      </w:r>
-      <w:r>
-        <w:rPr>
-          <w:rFonts w:ascii="Arial" w:hAnsi="Arial" w:cs="Arial"/>
-          <w:highlight w:val="cyan"/>
+          <w:lang w:val="id-ID"/>
         </w:rPr>
         <w:t>#</w:t>
       </w:r>
       <w:r>
         <w:rPr>
-          <w:rFonts w:ascii="Arial" w:hAnsi="Arial" w:cs="Arial"/>
-          <w:highlight w:val="cyan"/>
-        </w:rPr>
-        <w:t>sk</w:t>
-      </w:r>
-      <w:r>
-        <w:rPr>
-          <w:rFonts w:ascii="Arial" w:hAnsi="Arial" w:cs="Arial"/>
-          <w:highlight w:val="cyan"/>
-        </w:rPr>
-        <w:t>#</w:t>
-      </w:r>
-      <w:r>
-        <w:rPr>
-          <w:rFonts w:ascii="Arial" w:hAnsi="Arial" w:cs="Arial"/>
-          <w:lang w:val="fi-FI"/>
-        </w:rPr>
-        <w:t xml:space="preserve"> tanggal </w:t>
-      </w:r>
-      <w:r>
-        <w:rPr>
-          <w:rFonts w:ascii="Arial" w:hAnsi="Arial" w:cs="Arial"/>
-          <w:highlight w:val="cyan"/>
-        </w:rPr>
-        <w:t>#</w:t>
-      </w:r>
-      <w:r>
-        <w:rPr>
-          <w:rFonts w:ascii="Arial" w:hAnsi="Arial" w:cs="Arial"/>
-          <w:highlight w:val="cyan"/>
-        </w:rPr>
-        <w:t>tanggalsk</w:t>
-      </w:r>
-      <w:r>
-        <w:rPr>
-          <w:rFonts w:ascii="Arial" w:hAnsi="Arial" w:cs="Arial"/>
-          <w:highlight w:val="cyan"/>
-        </w:rPr>
-        <w:t>#</w:t>
-      </w:r>
-      <w:r>
-        <w:rPr>
-          <w:rFonts w:ascii="Arial" w:hAnsi="Arial" w:cs="Arial"/>
-          <w:lang w:val="fi-FI"/>
-        </w:rPr>
-        <w:t xml:space="preserve"> telah mengadakan rapat klarifikasi dan negosiasi pekerjaan tersebut diatas dengan Penyedia Barang/Jasa (terlampir peserta yang mengikuti rapat klarifikasi dan negosiasi), dengan hasil sebagai berikut :</w:t>
+          <w:rFonts w:ascii="Tahoma" w:hAnsi="Tahoma" w:cs="Tahoma"/>
+          <w:lang w:val="id-ID"/>
+        </w:rPr>
+        <w:t xml:space="preserve"> telah mengadakan rapat klarifikasi dan negosiasi pekerjaan tersebut diatas dengan Penyedia Barang/Jasa (terlampir peserta yang mengikuti rapat klarifikasi dan negosiasi), dengan hasil sebagai berikut : </w:t>
       </w:r>
     </w:p>
     <w:p>
@@ -516,14 +375,14 @@
         <w:ind w:left="539" w:hanging="539"/>
         <w:jc w:val="both"/>
         <w:rPr>
-          <w:rFonts w:ascii="Arial" w:hAnsi="Arial" w:cs="Arial"/>
+          <w:rFonts w:ascii="Tahoma" w:hAnsi="Tahoma" w:cs="Tahoma"/>
           <w:b/>
           <w:lang w:val="fr-FR"/>
         </w:rPr>
       </w:pPr>
       <w:r>
         <w:rPr>
-          <w:rFonts w:ascii="Arial" w:hAnsi="Arial" w:cs="Arial"/>
+          <w:rFonts w:ascii="Tahoma" w:hAnsi="Tahoma" w:cs="Tahoma"/>
           <w:b/>
           <w:lang w:val="fr-FR"/>
         </w:rPr>
@@ -532,295 +391,152 @@
     </w:p>
     <w:p>
       <w:pPr>
+        <w:pStyle w:val="ListParagraph"/>
         <w:numPr>
           <w:ilvl w:val="0"/>
           <w:numId w:val="2"/>
         </w:numPr>
-        <w:tabs>
-          <w:tab w:val="clear" w:pos="720"/>
-        </w:tabs>
         <w:spacing w:before="120" w:after="120" w:line="240" w:lineRule="auto"/>
-        <w:ind w:left="709" w:hanging="176"/>
         <w:jc w:val="both"/>
         <w:rPr>
-          <w:rFonts w:ascii="Arial" w:hAnsi="Arial" w:cs="Arial"/>
+          <w:rFonts w:ascii="Tahoma" w:hAnsi="Tahoma" w:cs="Tahoma"/>
+          <w:b/>
           <w:lang w:val="fr-FR"/>
         </w:rPr>
       </w:pPr>
       <w:r>
         <w:rPr>
-          <w:rFonts w:ascii="Arial" w:hAnsi="Arial" w:cs="Arial"/>
-          <w:lang w:val="fr-FR"/>
-        </w:rPr>
-        <w:t xml:space="preserve">Surat Keputusan Direksi PT PLN (Persero) </w:t>
-      </w:r>
-      <w:r>
-        <w:rPr>
-          <w:rFonts w:ascii="Arial" w:hAnsi="Arial"/>
-          <w:lang w:val="fi-FI"/>
-        </w:rPr>
-        <w:t xml:space="preserve">No. : </w:t>
-      </w:r>
-      <w:r>
-        <w:rPr>
-          <w:rFonts w:ascii="Arial" w:hAnsi="Arial"/>
-          <w:lang w:val="id-ID"/>
-        </w:rPr>
-        <w:t xml:space="preserve">.305.K/DIR/2010 </w:t>
-      </w:r>
-      <w:r>
-        <w:rPr>
-          <w:rFonts w:ascii="Arial" w:hAnsi="Arial" w:cs="Arial"/>
-          <w:lang w:val="fr-FR"/>
-        </w:rPr>
-        <w:t xml:space="preserve">tetang Pedoman </w:t>
-      </w:r>
-      <w:r>
-        <w:rPr>
-          <w:rFonts w:ascii="Arial" w:hAnsi="Arial" w:cs="Arial"/>
-          <w:lang w:val="fr-FR"/>
-        </w:rPr>
-        <w:t>P</w:t>
-      </w:r>
-      <w:r>
-        <w:rPr>
-          <w:rFonts w:ascii="Arial" w:hAnsi="Arial" w:cs="Arial"/>
-          <w:lang w:val="fr-FR"/>
-        </w:rPr>
-        <w:t xml:space="preserve">engadaan </w:t>
-      </w:r>
-      <w:r>
-        <w:rPr>
-          <w:rFonts w:ascii="Arial" w:hAnsi="Arial" w:cs="Arial"/>
-          <w:lang w:val="fr-FR"/>
-        </w:rPr>
-        <w:t>B</w:t>
-      </w:r>
-      <w:r>
-        <w:rPr>
-          <w:rFonts w:ascii="Arial" w:hAnsi="Arial" w:cs="Arial"/>
-          <w:lang w:val="fr-FR"/>
-        </w:rPr>
-        <w:t>arang/</w:t>
-      </w:r>
-      <w:r>
-        <w:rPr>
-          <w:rFonts w:ascii="Arial" w:hAnsi="Arial" w:cs="Arial"/>
-          <w:lang w:val="fr-FR"/>
-        </w:rPr>
-        <w:t>J</w:t>
-      </w:r>
-      <w:r>
-        <w:rPr>
-          <w:rFonts w:ascii="Arial" w:hAnsi="Arial" w:cs="Arial"/>
-          <w:lang w:val="fr-FR"/>
-        </w:rPr>
-        <w:t>asa dilingkungan PT PLN (Persero)</w:t>
-      </w:r>
-      <w:r>
-        <w:rPr>
-          <w:rFonts w:ascii="Arial" w:hAnsi="Arial" w:cs="Arial"/>
-          <w:lang w:val="id-ID"/>
-        </w:rPr>
-        <w:t>.</w:t>
-      </w:r>
-    </w:p>
-    <w:p>
-      <w:pPr>
+          <w:rFonts w:ascii="Tahoma" w:hAnsi="Tahoma" w:cs="Tahoma"/>
+          <w:lang w:val="id-ID"/>
+        </w:rPr>
+        <w:t>Surat Keputusan Direksi PT PLN (Persero) No. : 305.K/DIR/2010 tentang Pedoman Pengadaan Baran/Jasa dilingkungan PT PLN (Persero).</w:t>
+      </w:r>
+    </w:p>
+    <w:p>
+      <w:pPr>
+        <w:pStyle w:val="ListParagraph"/>
         <w:numPr>
           <w:ilvl w:val="0"/>
           <w:numId w:val="2"/>
         </w:numPr>
-        <w:tabs>
-          <w:tab w:val="clear" w:pos="720"/>
-        </w:tabs>
         <w:spacing w:before="120" w:after="120" w:line="240" w:lineRule="auto"/>
-        <w:ind w:left="893"/>
         <w:jc w:val="both"/>
         <w:rPr>
-          <w:rFonts w:ascii="Arial" w:hAnsi="Arial" w:cs="Arial"/>
+          <w:rFonts w:ascii="Tahoma" w:hAnsi="Tahoma" w:cs="Tahoma"/>
+          <w:b/>
           <w:lang w:val="fr-FR"/>
         </w:rPr>
       </w:pPr>
       <w:r>
         <w:rPr>
-          <w:rFonts w:ascii="Arial" w:hAnsi="Arial" w:cs="Arial"/>
-          <w:lang w:val="fr-FR"/>
-        </w:rPr>
-        <w:t xml:space="preserve">Surat </w:t>
-      </w:r>
-      <w:r>
-        <w:rPr>
-          <w:rFonts w:ascii="Arial" w:hAnsi="Arial" w:cs="Arial"/>
-          <w:lang w:val="fr-FR"/>
-        </w:rPr>
-        <w:t xml:space="preserve">Permintaan Penawaran Harga </w:t>
-      </w:r>
-      <w:r>
-        <w:rPr>
-          <w:rFonts w:ascii="Arial" w:hAnsi="Arial" w:cs="Arial"/>
-          <w:lang w:val="fr-FR"/>
-        </w:rPr>
-        <w:t xml:space="preserve">Pekerjaan </w:t>
-      </w:r>
-      <w:r>
-        <w:rPr>
-          <w:rFonts w:ascii="Arial" w:hAnsi="Arial" w:cs="Arial"/>
+          <w:rFonts w:ascii="Tahoma" w:hAnsi="Tahoma" w:cs="Tahoma"/>
+          <w:lang w:val="id-ID"/>
+        </w:rPr>
+        <w:t xml:space="preserve">Surat Permintaan Penawaran Harga Pekerjaan </w:t>
+      </w:r>
+      <w:r>
+        <w:rPr>
+          <w:rFonts w:ascii="Tahoma" w:hAnsi="Tahoma" w:cs="Tahoma"/>
           <w:highlight w:val="cyan"/>
+          <w:lang w:val="id-ID"/>
         </w:rPr>
         <w:t>#namapengadaan#</w:t>
       </w:r>
       <w:r>
         <w:rPr>
-          <w:rFonts w:ascii="Arial" w:hAnsi="Arial" w:cs="Arial"/>
-          <w:lang w:val="fr-FR"/>
-        </w:rPr>
-        <w:t xml:space="preserve"> No. : </w:t>
-      </w:r>
-      <w:r>
-        <w:rPr>
-          <w:rFonts w:ascii="Arial" w:hAnsi="Arial" w:cs="Arial"/>
+          <w:rFonts w:ascii="Tahoma" w:hAnsi="Tahoma" w:cs="Tahoma"/>
+          <w:lang w:val="id-ID"/>
+        </w:rPr>
+        <w:t xml:space="preserve"> No. : </w:t>
+      </w:r>
+      <w:r>
+        <w:rPr>
+          <w:rFonts w:ascii="Tahoma" w:hAnsi="Tahoma" w:cs="Tahoma"/>
           <w:highlight w:val="cyan"/>
+          <w:lang w:val="id-ID"/>
         </w:rPr>
         <w:t>#nospph#</w:t>
       </w:r>
-    </w:p>
-    <w:p>
-      <w:pPr>
+      <w:r>
+        <w:rPr>
+          <w:rFonts w:ascii="Tahoma" w:hAnsi="Tahoma" w:cs="Tahoma"/>
+          <w:lang w:val="id-ID"/>
+        </w:rPr>
+        <w:t>.</w:t>
+      </w:r>
+    </w:p>
+    <w:p>
+      <w:pPr>
+        <w:pStyle w:val="ListParagraph"/>
         <w:numPr>
           <w:ilvl w:val="0"/>
           <w:numId w:val="2"/>
         </w:numPr>
-        <w:tabs>
-          <w:tab w:val="clear" w:pos="720"/>
-        </w:tabs>
         <w:spacing w:before="120" w:after="120" w:line="240" w:lineRule="auto"/>
-        <w:ind w:left="893"/>
         <w:jc w:val="both"/>
         <w:rPr>
-          <w:rStyle w:val="PageNumber"/>
-          <w:rFonts w:ascii="Arial" w:hAnsi="Arial" w:cs="Arial"/>
+          <w:rFonts w:ascii="Tahoma" w:hAnsi="Tahoma" w:cs="Tahoma"/>
           <w:lang w:val="fr-FR"/>
         </w:rPr>
       </w:pPr>
       <w:r>
         <w:rPr>
-          <w:rFonts w:ascii="Arial" w:hAnsi="Arial" w:cs="Arial"/>
-          <w:lang w:val="sv-SE"/>
-        </w:rPr>
-        <w:t>Dokumen</w:t>
-      </w:r>
-      <w:r>
-        <w:rPr>
-          <w:rFonts w:ascii="Arial" w:hAnsi="Arial" w:cs="Arial"/>
-          <w:lang w:val="sv-SE"/>
-        </w:rPr>
-        <w:t>/RKS</w:t>
-      </w:r>
-      <w:r>
-        <w:rPr>
-          <w:rFonts w:ascii="Arial" w:hAnsi="Arial" w:cs="Arial"/>
-          <w:lang w:val="sv-SE"/>
-        </w:rPr>
-        <w:t xml:space="preserve"> No. : </w:t>
-      </w:r>
-      <w:r>
-        <w:rPr>
-          <w:rStyle w:val="PageNumber"/>
-          <w:rFonts w:ascii="Arial" w:hAnsi="Arial" w:cs="Arial"/>
+          <w:rFonts w:ascii="Tahoma" w:hAnsi="Tahoma" w:cs="Tahoma"/>
+          <w:lang w:val="id-ID"/>
+        </w:rPr>
+        <w:t xml:space="preserve">Dokumen/RKS No. : </w:t>
+      </w:r>
+      <w:r>
+        <w:rPr>
+          <w:rFonts w:ascii="Tahoma" w:hAnsi="Tahoma" w:cs="Tahoma"/>
           <w:highlight w:val="cyan"/>
-        </w:rPr>
-        <w:t>#</w:t>
-      </w:r>
-      <w:r>
-        <w:rPr>
-          <w:rStyle w:val="PageNumber"/>
-          <w:rFonts w:ascii="Arial" w:hAnsi="Arial" w:cs="Arial"/>
+          <w:lang w:val="id-ID"/>
+        </w:rPr>
+        <w:t>#norks#</w:t>
+      </w:r>
+      <w:r>
+        <w:rPr>
+          <w:rFonts w:ascii="Tahoma" w:hAnsi="Tahoma" w:cs="Tahoma"/>
+          <w:lang w:val="id-ID"/>
+        </w:rPr>
+        <w:t xml:space="preserve"> tanggal </w:t>
+      </w:r>
+      <w:r>
+        <w:rPr>
+          <w:rFonts w:ascii="Tahoma" w:hAnsi="Tahoma" w:cs="Tahoma"/>
           <w:highlight w:val="cyan"/>
-        </w:rPr>
-        <w:t>norks</w:t>
-      </w:r>
-      <w:r>
-        <w:rPr>
-          <w:rStyle w:val="PageNumber"/>
-          <w:rFonts w:ascii="Arial" w:hAnsi="Arial" w:cs="Arial"/>
-          <w:highlight w:val="cyan"/>
-        </w:rPr>
-        <w:t>#</w:t>
-      </w:r>
-      <w:r>
-        <w:rPr>
-          <w:rStyle w:val="PageNumber"/>
-          <w:rFonts w:ascii="Arial" w:hAnsi="Arial" w:cs="Arial"/>
-          <w:lang w:val="de-DE"/>
-        </w:rPr>
-        <w:t xml:space="preserve"> tanggal </w:t>
-      </w:r>
-      <w:r>
-        <w:rPr>
-          <w:rStyle w:val="PageNumber"/>
-          <w:rFonts w:ascii="Arial" w:hAnsi="Arial" w:cs="Arial"/>
-          <w:highlight w:val="cyan"/>
-        </w:rPr>
-        <w:t>#tanggalrks</w:t>
-      </w:r>
-      <w:r>
-        <w:rPr>
-          <w:rStyle w:val="PageNumber"/>
-          <w:rFonts w:ascii="Arial" w:hAnsi="Arial" w:cs="Arial"/>
-          <w:highlight w:val="cyan"/>
-        </w:rPr>
-        <w:t>#</w:t>
-      </w:r>
-    </w:p>
-    <w:p>
-      <w:pPr>
+          <w:lang w:val="id-ID"/>
+        </w:rPr>
+        <w:t>#tanggalrks#</w:t>
+      </w:r>
+      <w:r>
+        <w:rPr>
+          <w:rFonts w:ascii="Tahoma" w:hAnsi="Tahoma" w:cs="Tahoma"/>
+          <w:lang w:val="id-ID"/>
+        </w:rPr>
+        <w:t>.</w:t>
+      </w:r>
+    </w:p>
+    <w:p>
+      <w:pPr>
+        <w:pStyle w:val="ListParagraph"/>
         <w:numPr>
           <w:ilvl w:val="0"/>
           <w:numId w:val="2"/>
         </w:numPr>
-        <w:tabs>
-          <w:tab w:val="clear" w:pos="720"/>
-          <w:tab w:val="num" w:pos="709"/>
-        </w:tabs>
         <w:spacing w:before="120" w:after="120" w:line="240" w:lineRule="auto"/>
-        <w:ind w:left="906" w:hanging="357"/>
         <w:jc w:val="both"/>
         <w:rPr>
-          <w:rFonts w:ascii="Arial" w:hAnsi="Arial" w:cs="Arial"/>
+          <w:rFonts w:ascii="Tahoma" w:hAnsi="Tahoma" w:cs="Tahoma"/>
           <w:lang w:val="fr-FR"/>
         </w:rPr>
       </w:pPr>
       <w:r>
         <w:rPr>
-          <w:rStyle w:val="PageNumber"/>
-          <w:rFonts w:ascii="Arial" w:hAnsi="Arial" w:cs="Arial"/>
-          <w:lang w:val="id-ID"/>
-        </w:rPr>
-        <w:t xml:space="preserve"> </w:t>
-      </w:r>
-      <w:r>
-        <w:rPr>
-          <w:rStyle w:val="PageNumber"/>
-          <w:rFonts w:ascii="Arial" w:hAnsi="Arial" w:cs="Arial"/>
-          <w:lang w:val="fr-FR"/>
-        </w:rPr>
-        <w:t xml:space="preserve">Surat </w:t>
-      </w:r>
-      <w:r>
-        <w:rPr>
-          <w:rFonts w:ascii="Arial" w:hAnsi="Arial" w:cs="Arial"/>
-          <w:lang w:val="fr-FR"/>
-        </w:rPr>
-        <w:t>Penawaran</w:t>
-      </w:r>
-      <w:r>
-        <w:rPr>
-          <w:rStyle w:val="PageNumber"/>
-          <w:rFonts w:ascii="Arial" w:hAnsi="Arial" w:cs="Arial"/>
-          <w:lang w:val="fr-FR"/>
-        </w:rPr>
-        <w:t xml:space="preserve"> Harga dari : </w:t>
+          <w:rFonts w:ascii="Tahoma" w:hAnsi="Tahoma" w:cs="Tahoma"/>
+          <w:lang w:val="id-ID"/>
+        </w:rPr>
+        <w:t xml:space="preserve">Surat Penawaran Harga dari : </w:t>
       </w:r>
     </w:p>
     <w:p>
@@ -836,26 +552,18 @@
         <w:ind w:left="539" w:hanging="539"/>
         <w:jc w:val="both"/>
         <w:rPr>
-          <w:rFonts w:ascii="Arial" w:hAnsi="Arial" w:cs="Arial"/>
+          <w:rFonts w:ascii="Tahoma" w:hAnsi="Tahoma" w:cs="Tahoma"/>
           <w:b/>
           <w:lang w:val="fr-FR"/>
         </w:rPr>
       </w:pPr>
       <w:r>
         <w:rPr>
-          <w:rFonts w:ascii="Arial" w:hAnsi="Arial" w:cs="Arial"/>
+          <w:rFonts w:ascii="Tahoma" w:hAnsi="Tahoma" w:cs="Tahoma"/>
           <w:b/>
           <w:lang w:val="fr-FR"/>
         </w:rPr>
-        <w:t xml:space="preserve">KLARIFIKASI DAN </w:t>
-      </w:r>
-      <w:r>
-        <w:rPr>
-          <w:rFonts w:ascii="Arial" w:hAnsi="Arial" w:cs="Arial"/>
-          <w:b/>
-          <w:lang w:val="fr-FR"/>
-        </w:rPr>
-        <w:t>NEGOSIASI</w:t>
+        <w:t>KLARIFIKASI DAN NEGOSIASI</w:t>
       </w:r>
     </w:p>
     <w:p>
@@ -868,19 +576,23 @@
         </w:numPr>
         <w:spacing w:before="0" w:after="0" w:line="360" w:lineRule="atLeast"/>
         <w:rPr>
+          <w:rFonts w:ascii="Tahoma" w:hAnsi="Tahoma" w:cs="Tahoma"/>
           <w:b w:val="0"/>
-          <w:szCs w:val="24"/>
-        </w:rPr>
-      </w:pPr>
-      <w:bookmarkStart w:id="1" w:name="_Toc258220791"/>
-      <w:r>
-        <w:rPr>
+          <w:sz w:val="22"/>
+          <w:szCs w:val="22"/>
+        </w:rPr>
+      </w:pPr>
+      <w:bookmarkStart w:id="0" w:name="_Toc258220791"/>
+      <w:r>
+        <w:rPr>
+          <w:rFonts w:ascii="Tahoma" w:hAnsi="Tahoma" w:cs="Tahoma"/>
           <w:b w:val="0"/>
-          <w:szCs w:val="24"/>
+          <w:sz w:val="22"/>
+          <w:szCs w:val="22"/>
         </w:rPr>
         <w:t>Lingkup Pekerjaan</w:t>
       </w:r>
-      <w:bookmarkEnd w:id="1"/>
+      <w:bookmarkEnd w:id="0"/>
     </w:p>
     <w:p>
       <w:pPr>
@@ -892,23 +604,29 @@
         </w:numPr>
         <w:spacing w:before="0" w:after="0" w:line="360" w:lineRule="atLeast"/>
         <w:rPr>
+          <w:rFonts w:ascii="Tahoma" w:hAnsi="Tahoma" w:cs="Tahoma"/>
           <w:b w:val="0"/>
-          <w:szCs w:val="24"/>
-        </w:rPr>
-      </w:pPr>
-      <w:bookmarkStart w:id="2" w:name="_Toc258220792"/>
-      <w:r>
-        <w:rPr>
+          <w:sz w:val="22"/>
+          <w:szCs w:val="22"/>
+        </w:rPr>
+      </w:pPr>
+      <w:bookmarkStart w:id="1" w:name="_Toc258220792"/>
+      <w:r>
+        <w:rPr>
+          <w:rFonts w:ascii="Tahoma" w:hAnsi="Tahoma" w:cs="Tahoma"/>
           <w:b w:val="0"/>
-          <w:szCs w:val="24"/>
+          <w:sz w:val="22"/>
+          <w:szCs w:val="22"/>
         </w:rPr>
         <w:t>Jangka Waktu Pelaksanaan Pekerjaan</w:t>
       </w:r>
-      <w:bookmarkEnd w:id="2"/>
-      <w:r>
-        <w:rPr>
+      <w:bookmarkEnd w:id="1"/>
+      <w:r>
+        <w:rPr>
+          <w:rFonts w:ascii="Tahoma" w:hAnsi="Tahoma" w:cs="Tahoma"/>
           <w:b w:val="0"/>
-          <w:szCs w:val="24"/>
+          <w:sz w:val="22"/>
+          <w:szCs w:val="22"/>
         </w:rPr>
         <w:t>.</w:t>
       </w:r>
@@ -923,21 +641,25 @@
         </w:numPr>
         <w:spacing w:before="0" w:after="0" w:line="360" w:lineRule="atLeast"/>
         <w:rPr>
+          <w:rFonts w:ascii="Tahoma" w:hAnsi="Tahoma" w:cs="Tahoma"/>
           <w:b w:val="0"/>
-          <w:szCs w:val="24"/>
-        </w:rPr>
-      </w:pPr>
-      <w:bookmarkStart w:id="3" w:name="_Toc150750423"/>
-      <w:bookmarkStart w:id="4" w:name="_Toc258220793"/>
-      <w:r>
-        <w:rPr>
+          <w:sz w:val="22"/>
+          <w:szCs w:val="22"/>
+        </w:rPr>
+      </w:pPr>
+      <w:bookmarkStart w:id="2" w:name="_Toc150750423"/>
+      <w:bookmarkStart w:id="3" w:name="_Toc258220793"/>
+      <w:r>
+        <w:rPr>
+          <w:rFonts w:ascii="Tahoma" w:hAnsi="Tahoma" w:cs="Tahoma"/>
           <w:b w:val="0"/>
-          <w:szCs w:val="24"/>
+          <w:sz w:val="22"/>
+          <w:szCs w:val="22"/>
         </w:rPr>
         <w:t>KETENTUAN TEKNIS DAN PETUNJUK PELAKSANAAN</w:t>
       </w:r>
+      <w:bookmarkEnd w:id="2"/>
       <w:bookmarkEnd w:id="3"/>
-      <w:bookmarkEnd w:id="4"/>
     </w:p>
     <w:p>
       <w:pPr>
@@ -950,23 +672,29 @@
         <w:spacing w:before="0" w:after="0" w:line="360" w:lineRule="atLeast"/>
         <w:ind w:left="1843" w:hanging="567"/>
         <w:rPr>
+          <w:rFonts w:ascii="Tahoma" w:hAnsi="Tahoma" w:cs="Tahoma"/>
           <w:b w:val="0"/>
-          <w:szCs w:val="24"/>
-        </w:rPr>
-      </w:pPr>
-      <w:bookmarkStart w:id="5" w:name="_Toc258220794"/>
-      <w:r>
-        <w:rPr>
+          <w:sz w:val="22"/>
+          <w:szCs w:val="22"/>
+        </w:rPr>
+      </w:pPr>
+      <w:bookmarkStart w:id="4" w:name="_Toc258220794"/>
+      <w:r>
+        <w:rPr>
+          <w:rFonts w:ascii="Tahoma" w:hAnsi="Tahoma" w:cs="Tahoma"/>
           <w:b w:val="0"/>
-          <w:szCs w:val="24"/>
+          <w:sz w:val="22"/>
+          <w:szCs w:val="22"/>
         </w:rPr>
         <w:t>Spesifikasi Teknis</w:t>
       </w:r>
-      <w:bookmarkEnd w:id="5"/>
-      <w:r>
-        <w:rPr>
+      <w:bookmarkEnd w:id="4"/>
+      <w:r>
+        <w:rPr>
+          <w:rFonts w:ascii="Tahoma" w:hAnsi="Tahoma" w:cs="Tahoma"/>
           <w:b w:val="0"/>
-          <w:szCs w:val="24"/>
+          <w:sz w:val="22"/>
+          <w:szCs w:val="22"/>
         </w:rPr>
         <w:t>.</w:t>
       </w:r>
@@ -982,19 +710,23 @@
         <w:spacing w:before="0" w:after="0" w:line="360" w:lineRule="atLeast"/>
         <w:ind w:left="1843" w:hanging="567"/>
         <w:rPr>
+          <w:rFonts w:ascii="Tahoma" w:hAnsi="Tahoma" w:cs="Tahoma"/>
           <w:b w:val="0"/>
-          <w:szCs w:val="24"/>
-        </w:rPr>
-      </w:pPr>
-      <w:bookmarkStart w:id="6" w:name="_Toc258220796"/>
-      <w:r>
-        <w:rPr>
+          <w:sz w:val="22"/>
+          <w:szCs w:val="22"/>
+        </w:rPr>
+      </w:pPr>
+      <w:bookmarkStart w:id="5" w:name="_Toc258220796"/>
+      <w:r>
+        <w:rPr>
+          <w:rFonts w:ascii="Tahoma" w:hAnsi="Tahoma" w:cs="Tahoma"/>
           <w:b w:val="0"/>
-          <w:szCs w:val="24"/>
+          <w:sz w:val="22"/>
+          <w:szCs w:val="22"/>
         </w:rPr>
         <w:t>Hak dan Kewajiban</w:t>
       </w:r>
-      <w:bookmarkEnd w:id="6"/>
+      <w:bookmarkEnd w:id="5"/>
     </w:p>
     <w:p>
       <w:pPr>
@@ -1007,22 +739,28 @@
         <w:spacing w:before="0" w:after="0" w:line="360" w:lineRule="atLeast"/>
         <w:ind w:left="1843" w:hanging="567"/>
         <w:rPr>
+          <w:rFonts w:ascii="Tahoma" w:hAnsi="Tahoma" w:cs="Tahoma"/>
           <w:b w:val="0"/>
-          <w:szCs w:val="24"/>
-          <w:lang w:val="fi-FI"/>
-        </w:rPr>
-      </w:pPr>
-      <w:r>
-        <w:rPr>
+          <w:sz w:val="22"/>
+          <w:szCs w:val="22"/>
+          <w:lang w:val="fi-FI"/>
+        </w:rPr>
+      </w:pPr>
+      <w:r>
+        <w:rPr>
+          <w:rFonts w:ascii="Tahoma" w:hAnsi="Tahoma" w:cs="Tahoma"/>
           <w:b w:val="0"/>
-          <w:szCs w:val="24"/>
+          <w:sz w:val="22"/>
+          <w:szCs w:val="22"/>
         </w:rPr>
         <w:t>Hak</w:t>
       </w:r>
       <w:r>
         <w:rPr>
+          <w:rFonts w:ascii="Tahoma" w:hAnsi="Tahoma" w:cs="Tahoma"/>
           <w:b w:val="0"/>
-          <w:szCs w:val="24"/>
+          <w:sz w:val="22"/>
+          <w:szCs w:val="22"/>
           <w:lang w:val="fi-FI"/>
         </w:rPr>
         <w:t xml:space="preserve"> dan Kewajiban Penyedia Barang/Jasa  :</w:t>
@@ -1038,14 +776,18 @@
         </w:numPr>
         <w:spacing w:before="0" w:after="0" w:line="360" w:lineRule="atLeast"/>
         <w:rPr>
+          <w:rFonts w:ascii="Tahoma" w:hAnsi="Tahoma" w:cs="Tahoma"/>
           <w:b w:val="0"/>
-          <w:szCs w:val="24"/>
-        </w:rPr>
-      </w:pPr>
-      <w:r>
-        <w:rPr>
+          <w:sz w:val="22"/>
+          <w:szCs w:val="22"/>
+        </w:rPr>
+      </w:pPr>
+      <w:r>
+        <w:rPr>
+          <w:rFonts w:ascii="Tahoma" w:hAnsi="Tahoma" w:cs="Tahoma"/>
           <w:b w:val="0"/>
-          <w:szCs w:val="24"/>
+          <w:sz w:val="22"/>
+          <w:szCs w:val="22"/>
         </w:rPr>
         <w:t>HASIL PEKERJAAN YANG HARUS DISERAHKAN.</w:t>
       </w:r>
@@ -1060,13 +802,19 @@
         </w:numPr>
         <w:spacing w:before="0" w:after="0" w:line="360" w:lineRule="atLeast"/>
         <w:rPr>
+          <w:rFonts w:ascii="Tahoma" w:hAnsi="Tahoma" w:cs="Tahoma"/>
           <w:b w:val="0"/>
+          <w:sz w:val="22"/>
+          <w:szCs w:val="22"/>
           <w:lang w:val="sv-SE"/>
         </w:rPr>
       </w:pPr>
       <w:r>
         <w:rPr>
+          <w:rFonts w:ascii="Tahoma" w:hAnsi="Tahoma" w:cs="Tahoma"/>
           <w:b w:val="0"/>
+          <w:sz w:val="22"/>
+          <w:szCs w:val="22"/>
           <w:lang w:val="sv-SE"/>
         </w:rPr>
         <w:t>HASIL NEGOSIASI HARGA (terlampir).</w:t>
@@ -1075,69 +823,7 @@
     <w:p>
       <w:pPr>
         <w:rPr>
-          <w:lang w:val="sv-SE"/>
-        </w:rPr>
-      </w:pPr>
-    </w:p>
-    <w:p>
-      <w:pPr>
-        <w:rPr>
-          <w:lang w:val="sv-SE"/>
-        </w:rPr>
-      </w:pPr>
-    </w:p>
-    <w:p>
-      <w:pPr>
-        <w:rPr>
-          <w:lang w:val="sv-SE"/>
-        </w:rPr>
-      </w:pPr>
-    </w:p>
-    <w:p>
-      <w:pPr>
-        <w:rPr>
-          <w:lang w:val="sv-SE"/>
-        </w:rPr>
-      </w:pPr>
-    </w:p>
-    <w:p>
-      <w:pPr>
-        <w:rPr>
-          <w:lang w:val="sv-SE"/>
-        </w:rPr>
-      </w:pPr>
-    </w:p>
-    <w:p>
-      <w:pPr>
-        <w:rPr>
-          <w:lang w:val="sv-SE"/>
-        </w:rPr>
-      </w:pPr>
-    </w:p>
-    <w:p>
-      <w:pPr>
-        <w:rPr>
-          <w:lang w:val="sv-SE"/>
-        </w:rPr>
-      </w:pPr>
-    </w:p>
-    <w:p>
-      <w:pPr>
-        <w:rPr>
-          <w:lang w:val="sv-SE"/>
-        </w:rPr>
-      </w:pPr>
-    </w:p>
-    <w:p>
-      <w:pPr>
-        <w:rPr>
-          <w:lang w:val="sv-SE"/>
-        </w:rPr>
-      </w:pPr>
-    </w:p>
-    <w:p>
-      <w:pPr>
-        <w:rPr>
+          <w:rFonts w:ascii="Tahoma" w:hAnsi="Tahoma" w:cs="Tahoma"/>
           <w:lang w:val="sv-SE"/>
         </w:rPr>
       </w:pPr>
@@ -1155,14 +841,14 @@
         <w:ind w:left="539" w:hanging="539"/>
         <w:jc w:val="both"/>
         <w:rPr>
-          <w:rFonts w:ascii="Arial" w:hAnsi="Arial" w:cs="Arial"/>
+          <w:rFonts w:ascii="Tahoma" w:hAnsi="Tahoma" w:cs="Tahoma"/>
           <w:b/>
           <w:lang w:val="fr-FR"/>
         </w:rPr>
       </w:pPr>
       <w:r>
         <w:rPr>
-          <w:rFonts w:ascii="Arial" w:hAnsi="Arial" w:cs="Arial"/>
+          <w:rFonts w:ascii="Tahoma" w:hAnsi="Tahoma" w:cs="Tahoma"/>
           <w:b/>
           <w:lang w:val="fr-FR"/>
         </w:rPr>
@@ -1175,17 +861,28 @@
         <w:ind w:left="539"/>
         <w:jc w:val="both"/>
         <w:rPr>
-          <w:rFonts w:ascii="Arial" w:hAnsi="Arial" w:cs="Arial"/>
-          <w:lang w:val="id-ID"/>
-        </w:rPr>
-      </w:pPr>
-      <w:r>
-        <w:rPr>
-          <w:rFonts w:ascii="Arial" w:hAnsi="Arial" w:cs="Arial"/>
+          <w:rFonts w:ascii="Tahoma" w:hAnsi="Tahoma" w:cs="Tahoma"/>
+          <w:lang w:val="id-ID"/>
+        </w:rPr>
+      </w:pPr>
+      <w:r>
+        <w:rPr>
+          <w:rFonts w:ascii="Tahoma" w:hAnsi="Tahoma" w:cs="Tahoma"/>
           <w:lang w:val="fr-FR"/>
         </w:rPr>
         <w:t>Demikian Berita Acara Klarifikasi dan Negosiasi ini dibuat dengan benar untuk dapat dipergunakan sebagaimana mestinya.</w:t>
       </w:r>
+    </w:p>
+    <w:p>
+      <w:pPr>
+        <w:spacing w:before="240" w:line="288" w:lineRule="auto"/>
+        <w:ind w:left="539"/>
+        <w:jc w:val="both"/>
+        <w:rPr>
+          <w:rFonts w:ascii="Tahoma" w:hAnsi="Tahoma" w:cs="Tahoma"/>
+          <w:lang w:val="id-ID"/>
+        </w:rPr>
+      </w:pPr>
     </w:p>
     <w:p>
       <w:pPr>
@@ -1196,14 +893,14 @@
         <w:ind w:left="720" w:hanging="720"/>
         <w:jc w:val="both"/>
         <w:rPr>
-          <w:rFonts w:ascii="Arial" w:hAnsi="Arial" w:cs="Arial"/>
-          <w:b/>
-          <w:lang w:val="fi-FI"/>
-        </w:rPr>
-      </w:pPr>
-      <w:r>
-        <w:rPr>
-          <w:rFonts w:ascii="Arial" w:hAnsi="Arial" w:cs="Arial"/>
+          <w:rFonts w:ascii="Tahoma" w:hAnsi="Tahoma" w:cs="Tahoma"/>
+          <w:b/>
+          <w:lang w:val="fi-FI"/>
+        </w:rPr>
+      </w:pPr>
+      <w:r>
+        <w:rPr>
+          <w:rFonts w:ascii="Tahoma" w:hAnsi="Tahoma" w:cs="Tahoma"/>
           <w:b/>
           <w:lang w:val="sv-SE"/>
         </w:rPr>
@@ -1211,7 +908,7 @@
       </w:r>
       <w:r>
         <w:rPr>
-          <w:rFonts w:ascii="Arial" w:hAnsi="Arial" w:cs="Arial"/>
+          <w:rFonts w:ascii="Tahoma" w:hAnsi="Tahoma" w:cs="Tahoma"/>
           <w:b/>
           <w:lang w:val="id-ID"/>
         </w:rPr>
@@ -1219,7 +916,7 @@
       </w:r>
       <w:r>
         <w:rPr>
-          <w:rFonts w:ascii="Arial" w:hAnsi="Arial" w:cs="Arial"/>
+          <w:rFonts w:ascii="Tahoma" w:hAnsi="Tahoma" w:cs="Tahoma"/>
           <w:b/>
           <w:lang w:val="fi-FI"/>
         </w:rPr>
@@ -1227,7 +924,7 @@
       </w:r>
       <w:r>
         <w:rPr>
-          <w:rFonts w:ascii="Arial" w:hAnsi="Arial" w:cs="Arial"/>
+          <w:rFonts w:ascii="Tahoma" w:hAnsi="Tahoma" w:cs="Tahoma"/>
           <w:b/>
           <w:lang w:val="fi-FI"/>
         </w:rPr>
@@ -1235,23 +932,16 @@
       </w:r>
       <w:r>
         <w:rPr>
-          <w:rFonts w:ascii="Arial" w:hAnsi="Arial" w:cs="Arial"/>
+          <w:rFonts w:ascii="Tahoma" w:hAnsi="Tahoma" w:cs="Tahoma"/>
           <w:b/>
           <w:lang w:val="fi-FI"/>
         </w:rPr>
         <w:tab/>
-      </w:r>
-      <w:r>
-        <w:rPr>
-          <w:rFonts w:ascii="Arial" w:hAnsi="Arial" w:cs="Arial"/>
-          <w:b/>
-          <w:lang w:val="fi-FI"/>
-        </w:rPr>
         <w:t xml:space="preserve">                    </w:t>
       </w:r>
       <w:r>
         <w:rPr>
-          <w:rFonts w:ascii="Arial" w:hAnsi="Arial" w:cs="Arial"/>
+          <w:rFonts w:ascii="Tahoma" w:hAnsi="Tahoma" w:cs="Tahoma"/>
           <w:b/>
           <w:highlight w:val="cyan"/>
           <w:lang w:val="fi-FI"/>
@@ -1260,7 +950,7 @@
       </w:r>
       <w:r>
         <w:rPr>
-          <w:rFonts w:ascii="Arial" w:hAnsi="Arial" w:cs="Arial"/>
+          <w:rFonts w:ascii="Tahoma" w:hAnsi="Tahoma" w:cs="Tahoma"/>
           <w:b/>
           <w:lang w:val="fi-FI"/>
         </w:rPr>
@@ -1268,7 +958,7 @@
       </w:r>
       <w:r>
         <w:rPr>
-          <w:rFonts w:ascii="Arial" w:hAnsi="Arial" w:cs="Arial"/>
+          <w:rFonts w:ascii="Tahoma" w:hAnsi="Tahoma" w:cs="Tahoma"/>
           <w:b/>
           <w:lang w:val="fi-FI"/>
         </w:rPr>
@@ -1276,7 +966,7 @@
       </w:r>
       <w:r>
         <w:rPr>
-          <w:rFonts w:ascii="Arial" w:hAnsi="Arial" w:cs="Arial"/>
+          <w:rFonts w:ascii="Tahoma" w:hAnsi="Tahoma" w:cs="Tahoma"/>
           <w:b/>
           <w:lang w:val="id-ID"/>
         </w:rPr>
@@ -1284,7 +974,7 @@
       </w:r>
       <w:r>
         <w:rPr>
-          <w:rFonts w:ascii="Arial" w:hAnsi="Arial" w:cs="Arial"/>
+          <w:rFonts w:ascii="Tahoma" w:hAnsi="Tahoma" w:cs="Tahoma"/>
           <w:b/>
           <w:color w:val="FFFFFF"/>
           <w:lang w:val="fi-FI"/>
@@ -1293,7 +983,7 @@
       </w:r>
       <w:r>
         <w:rPr>
-          <w:rFonts w:ascii="Arial" w:hAnsi="Arial" w:cs="Arial"/>
+          <w:rFonts w:ascii="Tahoma" w:hAnsi="Tahoma" w:cs="Tahoma"/>
           <w:b/>
           <w:lang w:val="fi-FI"/>
         </w:rPr>
@@ -1301,7 +991,7 @@
       </w:r>
       <w:r>
         <w:rPr>
-          <w:rFonts w:ascii="Arial" w:hAnsi="Arial" w:cs="Arial"/>
+          <w:rFonts w:ascii="Tahoma" w:hAnsi="Tahoma" w:cs="Tahoma"/>
           <w:b/>
           <w:lang w:val="id-ID"/>
         </w:rPr>
@@ -1309,21 +999,21 @@
       </w:r>
       <w:r>
         <w:rPr>
-          <w:rFonts w:ascii="Arial" w:hAnsi="Arial" w:cs="Arial"/>
+          <w:rFonts w:ascii="Tahoma" w:hAnsi="Tahoma" w:cs="Tahoma"/>
           <w:b/>
         </w:rPr>
         <w:tab/>
       </w:r>
       <w:r>
         <w:rPr>
-          <w:rFonts w:ascii="Arial" w:hAnsi="Arial" w:cs="Arial"/>
+          <w:rFonts w:ascii="Tahoma" w:hAnsi="Tahoma" w:cs="Tahoma"/>
           <w:b/>
         </w:rPr>
         <w:tab/>
       </w:r>
       <w:r>
         <w:rPr>
-          <w:rFonts w:ascii="Arial" w:hAnsi="Arial" w:cs="Arial"/>
+          <w:rFonts w:ascii="Tahoma" w:hAnsi="Tahoma" w:cs="Tahoma"/>
           <w:b/>
           <w:lang w:val="id-ID"/>
         </w:rPr>
@@ -1331,7 +1021,7 @@
       </w:r>
       <w:r>
         <w:rPr>
-          <w:rFonts w:ascii="Arial" w:hAnsi="Arial" w:cs="Arial"/>
+          <w:rFonts w:ascii="Tahoma" w:hAnsi="Tahoma" w:cs="Tahoma"/>
           <w:b/>
           <w:lang w:val="id-ID"/>
         </w:rPr>
@@ -1339,14 +1029,14 @@
       </w:r>
       <w:r>
         <w:rPr>
-          <w:rFonts w:ascii="Arial" w:hAnsi="Arial" w:cs="Arial"/>
+          <w:rFonts w:ascii="Tahoma" w:hAnsi="Tahoma" w:cs="Tahoma"/>
           <w:b/>
         </w:rPr>
         <w:t>A</w:t>
       </w:r>
       <w:r>
         <w:rPr>
-          <w:rFonts w:ascii="Arial" w:hAnsi="Arial" w:cs="Arial"/>
+          <w:rFonts w:ascii="Tahoma" w:hAnsi="Tahoma" w:cs="Tahoma"/>
           <w:b/>
           <w:lang w:val="id-ID"/>
         </w:rPr>
@@ -1354,14 +1044,14 @@
       </w:r>
       <w:r>
         <w:rPr>
-          <w:rFonts w:ascii="Arial" w:hAnsi="Arial" w:cs="Arial"/>
+          <w:rFonts w:ascii="Tahoma" w:hAnsi="Tahoma" w:cs="Tahoma"/>
           <w:b/>
         </w:rPr>
         <w:t xml:space="preserve"> </w:t>
       </w:r>
       <w:r>
         <w:rPr>
-          <w:rFonts w:ascii="Arial" w:hAnsi="Arial" w:cs="Arial"/>
+          <w:rFonts w:ascii="Tahoma" w:hAnsi="Tahoma" w:cs="Tahoma"/>
           <w:b/>
           <w:lang w:val="fi-FI"/>
         </w:rPr>
@@ -1377,13 +1067,13 @@
         <w:ind w:left="720" w:hanging="720"/>
         <w:jc w:val="both"/>
         <w:rPr>
-          <w:rFonts w:ascii="Arial" w:hAnsi="Arial" w:cs="Arial"/>
-          <w:b/>
-        </w:rPr>
-      </w:pPr>
-      <w:r>
-        <w:rPr>
-          <w:rFonts w:ascii="Arial" w:hAnsi="Arial" w:cs="Arial"/>
+          <w:rFonts w:ascii="Tahoma" w:hAnsi="Tahoma" w:cs="Tahoma"/>
+          <w:b/>
+        </w:rPr>
+      </w:pPr>
+      <w:r>
+        <w:rPr>
+          <w:rFonts w:ascii="Tahoma" w:hAnsi="Tahoma" w:cs="Tahoma"/>
           <w:b/>
           <w:lang w:val="fi-FI"/>
         </w:rPr>
@@ -1391,7 +1081,7 @@
       </w:r>
       <w:r>
         <w:rPr>
-          <w:rFonts w:ascii="Arial" w:hAnsi="Arial" w:cs="Arial"/>
+          <w:rFonts w:ascii="Tahoma" w:hAnsi="Tahoma" w:cs="Tahoma"/>
           <w:b/>
           <w:lang w:val="fi-FI"/>
         </w:rPr>
@@ -1399,7 +1089,7 @@
       </w:r>
       <w:r>
         <w:rPr>
-          <w:rFonts w:ascii="Arial" w:hAnsi="Arial" w:cs="Arial"/>
+          <w:rFonts w:ascii="Tahoma" w:hAnsi="Tahoma" w:cs="Tahoma"/>
           <w:b/>
           <w:lang w:val="fi-FI"/>
         </w:rPr>
@@ -1407,7 +1097,7 @@
       </w:r>
       <w:r>
         <w:rPr>
-          <w:rFonts w:ascii="Arial" w:hAnsi="Arial" w:cs="Arial"/>
+          <w:rFonts w:ascii="Tahoma" w:hAnsi="Tahoma" w:cs="Tahoma"/>
           <w:b/>
           <w:lang w:val="fi-FI"/>
         </w:rPr>
@@ -1415,18 +1105,11 @@
       </w:r>
       <w:r>
         <w:rPr>
-          <w:rFonts w:ascii="Arial" w:hAnsi="Arial" w:cs="Arial"/>
+          <w:rFonts w:ascii="Tahoma" w:hAnsi="Tahoma" w:cs="Tahoma"/>
           <w:b/>
           <w:lang w:val="fi-FI"/>
         </w:rPr>
         <w:tab/>
-      </w:r>
-      <w:r>
-        <w:rPr>
-          <w:rFonts w:ascii="Arial" w:hAnsi="Arial" w:cs="Arial"/>
-          <w:b/>
-          <w:lang w:val="fi-FI"/>
-        </w:rPr>
         <w:t>KANTOR PUSAT</w:t>
       </w:r>
     </w:p>
@@ -1438,7 +1121,7 @@
         <w:ind w:left="720" w:hanging="720"/>
         <w:jc w:val="both"/>
         <w:rPr>
-          <w:rFonts w:ascii="Arial" w:hAnsi="Arial" w:cs="Arial"/>
+          <w:rFonts w:ascii="Tahoma" w:hAnsi="Tahoma" w:cs="Tahoma"/>
           <w:b/>
         </w:rPr>
       </w:pPr>
@@ -1447,7 +1130,7 @@
       <w:pPr>
         <w:spacing w:after="0" w:line="300" w:lineRule="auto"/>
         <w:rPr>
-          <w:rFonts w:ascii="Arial" w:hAnsi="Arial" w:cs="Arial"/>
+          <w:rFonts w:ascii="Tahoma" w:hAnsi="Tahoma" w:cs="Tahoma"/>
           <w:b/>
           <w:lang w:val="fi-FI"/>
         </w:rPr>
@@ -1460,13 +1143,13 @@
         </w:tabs>
         <w:jc w:val="right"/>
         <w:rPr>
-          <w:rFonts w:ascii="Arial" w:hAnsi="Arial" w:cs="Arial"/>
+          <w:rFonts w:ascii="Tahoma" w:hAnsi="Tahoma" w:cs="Tahoma"/>
           <w:lang w:val="sv-SE"/>
         </w:rPr>
       </w:pPr>
       <w:r>
         <w:rPr>
-          <w:rFonts w:ascii="Arial" w:hAnsi="Arial" w:cs="Arial"/>
+          <w:rFonts w:ascii="Tahoma" w:hAnsi="Tahoma" w:cs="Tahoma"/>
           <w:highlight w:val="cyan"/>
           <w:lang w:val="fi-FI"/>
         </w:rPr>
@@ -1474,7 +1157,7 @@
       </w:r>
       <w:r>
         <w:rPr>
-          <w:rFonts w:ascii="Arial" w:hAnsi="Arial" w:cs="Arial"/>
+          <w:rFonts w:ascii="Tahoma" w:hAnsi="Tahoma" w:cs="Tahoma"/>
           <w:highlight w:val="cyan"/>
           <w:lang w:val="fi-FI"/>
         </w:rPr>
@@ -1482,7 +1165,7 @@
       </w:r>
       <w:r>
         <w:rPr>
-          <w:rFonts w:ascii="Arial" w:hAnsi="Arial" w:cs="Arial"/>
+          <w:rFonts w:ascii="Tahoma" w:hAnsi="Tahoma" w:cs="Tahoma"/>
           <w:highlight w:val="cyan"/>
           <w:lang w:val="fi-FI"/>
         </w:rPr>
@@ -1496,7 +1179,7 @@
         </w:tabs>
         <w:jc w:val="both"/>
         <w:rPr>
-          <w:rFonts w:ascii="Arial" w:hAnsi="Arial" w:cs="Arial"/>
+          <w:rFonts w:ascii="Tahoma" w:hAnsi="Tahoma" w:cs="Tahoma"/>
           <w:b/>
           <w:lang w:val="fi-FI"/>
         </w:rPr>
@@ -1509,17 +1192,18 @@
         </w:tabs>
         <w:jc w:val="center"/>
         <w:rPr>
-          <w:rFonts w:ascii="Arial" w:hAnsi="Arial" w:cs="Arial"/>
-          <w:b/>
-          <w:lang w:val="fi-FI"/>
-        </w:rPr>
-      </w:pPr>
-      <w:r>
-        <w:rPr>
-          <w:rFonts w:ascii="Arial" w:hAnsi="Arial" w:cs="Arial"/>
-          <w:b/>
-          <w:lang w:val="fi-FI"/>
-        </w:rPr>
+          <w:rFonts w:ascii="Tahoma" w:hAnsi="Tahoma" w:cs="Tahoma"/>
+          <w:b/>
+          <w:lang w:val="fi-FI"/>
+        </w:rPr>
+      </w:pPr>
+      <w:r>
+        <w:rPr>
+          <w:rFonts w:ascii="Tahoma" w:hAnsi="Tahoma" w:cs="Tahoma"/>
+          <w:b/>
+          <w:lang w:val="fi-FI"/>
+        </w:rPr>
+        <w:lastRenderedPageBreak/>
         <w:t>Mengetahui/menyetujui,</w:t>
       </w:r>
     </w:p>
@@ -1530,14 +1214,14 @@
         </w:tabs>
         <w:jc w:val="center"/>
         <w:rPr>
-          <w:rFonts w:ascii="Arial" w:hAnsi="Arial" w:cs="Arial"/>
-          <w:b/>
-          <w:lang w:val="fi-FI"/>
-        </w:rPr>
-      </w:pPr>
-      <w:r>
-        <w:rPr>
-          <w:rFonts w:ascii="Arial" w:hAnsi="Arial" w:cs="Arial"/>
+          <w:rFonts w:ascii="Tahoma" w:hAnsi="Tahoma" w:cs="Tahoma"/>
+          <w:b/>
+          <w:lang w:val="fi-FI"/>
+        </w:rPr>
+      </w:pPr>
+      <w:r>
+        <w:rPr>
+          <w:rFonts w:ascii="Tahoma" w:hAnsi="Tahoma" w:cs="Tahoma"/>
           <w:b/>
           <w:highlight w:val="cyan"/>
         </w:rPr>
@@ -1545,49 +1229,91 @@
       </w:r>
       <w:r>
         <w:rPr>
-          <w:rFonts w:ascii="Arial" w:hAnsi="Arial" w:cs="Arial"/>
-          <w:b/>
-          <w:lang w:val="fi-FI"/>
-        </w:rPr>
-        <w:t xml:space="preserve"> PENGADAAN</w:t>
-      </w:r>
-    </w:p>
-    <w:p>
-      <w:pPr>
-        <w:spacing w:after="0" w:line="300" w:lineRule="auto"/>
+          <w:rFonts w:ascii="Tahoma" w:hAnsi="Tahoma" w:cs="Tahoma"/>
+          <w:b/>
+          <w:lang w:val="fi-FI"/>
+        </w:rPr>
+        <w:t xml:space="preserve"> </w:t>
+      </w:r>
+    </w:p>
+    <w:p>
+      <w:pPr>
+        <w:tabs>
+          <w:tab w:val="left" w:pos="3066"/>
+        </w:tabs>
+        <w:jc w:val="both"/>
+        <w:rPr>
+          <w:rFonts w:ascii="Tahoma" w:hAnsi="Tahoma" w:cs="Tahoma"/>
+          <w:b/>
+          <w:lang w:val="id-ID"/>
+        </w:rPr>
+      </w:pPr>
+      <w:r>
+        <w:rPr>
+          <w:rFonts w:ascii="Tahoma" w:hAnsi="Tahoma" w:cs="Tahoma"/>
+          <w:b/>
+          <w:lang w:val="fi-FI"/>
+        </w:rPr>
+        <w:t xml:space="preserve">        </w:t>
+      </w:r>
+    </w:p>
+    <w:p>
+      <w:pPr>
+        <w:tabs>
+          <w:tab w:val="left" w:pos="3066"/>
+        </w:tabs>
+        <w:jc w:val="both"/>
+        <w:rPr>
+          <w:rFonts w:ascii="Tahoma" w:hAnsi="Tahoma" w:cs="Tahoma"/>
+          <w:b/>
+          <w:lang w:val="id-ID"/>
+        </w:rPr>
+      </w:pPr>
+    </w:p>
+    <w:p>
+      <w:pPr>
+        <w:tabs>
+          <w:tab w:val="left" w:pos="3066"/>
+        </w:tabs>
         <w:jc w:val="center"/>
         <w:rPr>
-          <w:rFonts w:ascii="Arial" w:hAnsi="Arial" w:cs="Arial"/>
-          <w:b/>
-          <w:lang w:val="fi-FI"/>
-        </w:rPr>
-      </w:pPr>
-      <w:r>
-        <w:rPr>
-          <w:rFonts w:ascii="Arial" w:hAnsi="Arial" w:cs="Arial"/>
-          <w:b/>
-          <w:lang w:val="fi-FI"/>
-        </w:rPr>
-        <w:t>BARANG/JASA</w:t>
-      </w:r>
-    </w:p>
-    <w:p>
-      <w:pPr>
-        <w:spacing w:after="0" w:line="300" w:lineRule="auto"/>
-        <w:jc w:val="center"/>
-        <w:rPr>
-          <w:rFonts w:ascii="Arial" w:hAnsi="Arial" w:cs="Arial"/>
-          <w:b/>
-          <w:lang w:val="fi-FI"/>
-        </w:rPr>
-      </w:pPr>
-      <w:r>
-        <w:rPr>
-          <w:rFonts w:ascii="Arial" w:hAnsi="Arial" w:cs="Arial"/>
-          <w:b/>
-          <w:lang w:val="fi-FI"/>
-        </w:rPr>
-        <w:t>KANTOR PUSAT</w:t>
+          <w:rFonts w:ascii="Tahoma" w:hAnsi="Tahoma" w:cs="Tahoma"/>
+          <w:b/>
+          <w:lang w:val="fi-FI"/>
+        </w:rPr>
+      </w:pPr>
+      <w:r>
+        <w:rPr>
+          <w:rFonts w:ascii="Tahoma" w:hAnsi="Tahoma" w:cs="Tahoma"/>
+          <w:b/>
+          <w:highlight w:val="cyan"/>
+        </w:rPr>
+        <w:t>#</w:t>
+      </w:r>
+      <w:r>
+        <w:rPr>
+          <w:rFonts w:ascii="Tahoma" w:hAnsi="Tahoma" w:cs="Tahoma"/>
+          <w:b/>
+          <w:highlight w:val="cyan"/>
+          <w:lang w:val="id-ID"/>
+        </w:rPr>
+        <w:t>nama</w:t>
+      </w:r>
+      <w:r>
+        <w:rPr>
+          <w:rFonts w:ascii="Tahoma" w:hAnsi="Tahoma" w:cs="Tahoma"/>
+          <w:b/>
+          <w:highlight w:val="cyan"/>
+        </w:rPr>
+        <w:t>boss#</w:t>
+      </w:r>
+      <w:r>
+        <w:rPr>
+          <w:rFonts w:ascii="Tahoma" w:hAnsi="Tahoma" w:cs="Tahoma"/>
+          <w:b/>
+          <w:lang w:val="fi-FI"/>
+        </w:rPr>
+        <w:t xml:space="preserve"> </w:t>
       </w:r>
     </w:p>
     <w:p>
@@ -1596,15 +1322,11 @@
           <w:tab w:val="left" w:pos="3066"/>
         </w:tabs>
         <w:jc w:val="both"/>
-      </w:pPr>
-      <w:r>
-        <w:rPr>
-          <w:rFonts w:ascii="Arial" w:hAnsi="Arial" w:cs="Arial"/>
-          <w:b/>
-          <w:lang w:val="fi-FI"/>
-        </w:rPr>
-        <w:t xml:space="preserve">        </w:t>
-      </w:r>
+        <w:rPr>
+          <w:rFonts w:ascii="Tahoma" w:hAnsi="Tahoma" w:cs="Tahoma"/>
+          <w:lang w:val="id-ID"/>
+        </w:rPr>
+      </w:pPr>
     </w:p>
     <w:sectPr>
       <w:headerReference w:type="default" r:id="rId7"/>
@@ -1619,7 +1341,7 @@
 
 <file path=word/endnotes.xml><?xml version="1.0" encoding="utf-8"?>
 <w:endnotes xmlns:ve="http://schemas.openxmlformats.org/markup-compatibility/2006" xmlns:o="urn:schemas-microsoft-com:office:office" xmlns:r="http://schemas.openxmlformats.org/officeDocument/2006/relationships" xmlns:m="http://schemas.openxmlformats.org/officeDocument/2006/math" xmlns:v="urn:schemas-microsoft-com:vml" xmlns:wp="http://schemas.openxmlformats.org/drawingml/2006/wordprocessingDrawing" xmlns:w10="urn:schemas-microsoft-com:office:word" xmlns:w="http://schemas.openxmlformats.org/wordprocessingml/2006/main" xmlns:wne="http://schemas.microsoft.com/office/word/2006/wordml">
-  <w:endnote w:type="separator" w:id="-1">
+  <w:endnote w:type="separator" w:id="0">
     <w:p>
       <w:pPr>
         <w:spacing w:after="0" w:line="240" w:lineRule="auto"/>
@@ -1629,7 +1351,7 @@
       </w:r>
     </w:p>
   </w:endnote>
-  <w:endnote w:type="continuationSeparator" w:id="0">
+  <w:endnote w:type="continuationSeparator" w:id="1">
     <w:p>
       <w:pPr>
         <w:spacing w:after="0" w:line="240" w:lineRule="auto"/>
@@ -1644,7 +1366,7 @@
 
 <file path=word/footnotes.xml><?xml version="1.0" encoding="utf-8"?>
 <w:footnotes xmlns:ve="http://schemas.openxmlformats.org/markup-compatibility/2006" xmlns:o="urn:schemas-microsoft-com:office:office" xmlns:r="http://schemas.openxmlformats.org/officeDocument/2006/relationships" xmlns:m="http://schemas.openxmlformats.org/officeDocument/2006/math" xmlns:v="urn:schemas-microsoft-com:vml" xmlns:wp="http://schemas.openxmlformats.org/drawingml/2006/wordprocessingDrawing" xmlns:w10="urn:schemas-microsoft-com:office:word" xmlns:w="http://schemas.openxmlformats.org/wordprocessingml/2006/main" xmlns:wne="http://schemas.microsoft.com/office/word/2006/wordml">
-  <w:footnote w:type="separator" w:id="-1">
+  <w:footnote w:type="separator" w:id="0">
     <w:p>
       <w:pPr>
         <w:spacing w:after="0" w:line="240" w:lineRule="auto"/>
@@ -1654,7 +1376,7 @@
       </w:r>
     </w:p>
   </w:footnote>
-  <w:footnote w:type="continuationSeparator" w:id="0">
+  <w:footnote w:type="continuationSeparator" w:id="1">
     <w:p>
       <w:pPr>
         <w:spacing w:after="0" w:line="240" w:lineRule="auto"/>
@@ -1709,7 +1431,7 @@
           <v:imagedata r:id="rId1" o:title=""/>
           <w10:wrap type="topAndBottom"/>
         </v:shape>
-        <o:OLEObject Type="Embed" ProgID="PBrush" ShapeID="_x0000_s2049" DrawAspect="Content" ObjectID="_1434868769" r:id="rId2"/>
+        <o:OLEObject Type="Embed" ProgID="PBrush" ShapeID="_x0000_s2049" DrawAspect="Content" ObjectID="_1435400070" r:id="rId2"/>
       </w:pict>
     </w:r>
     <w:r>
@@ -2036,8 +1758,8 @@
   <w:abstractNum w:abstractNumId="2">
     <w:nsid w:val="7B251A18"/>
     <w:multiLevelType w:val="hybridMultilevel"/>
-    <w:tmpl w:val="4A38C140"/>
-    <w:lvl w:ilvl="0" w:tplc="3D16DE62">
+    <w:tmpl w:val="02E427B4"/>
+    <w:lvl w:ilvl="0" w:tplc="6EE6FBFC">
       <w:start w:val="1"/>
       <w:numFmt w:val="decimal"/>
       <w:lvlText w:val="%1."/>
@@ -2050,6 +1772,7 @@
       </w:pPr>
       <w:rPr>
         <w:rFonts w:hint="default"/>
+        <w:b w:val="0"/>
       </w:rPr>
     </w:lvl>
     <w:lvl w:ilvl="1" w:tplc="04090001">
@@ -2337,7 +2060,6 @@
     <w:next w:val="Normal"/>
     <w:link w:val="Heading2Char"/>
     <w:uiPriority w:val="9"/>
-    <w:semiHidden/>
     <w:unhideWhenUsed/>
     <w:qFormat/>
     <w:rsid w:val="00D501D8"/>
@@ -2389,7 +2111,6 @@
     <w:basedOn w:val="DefaultParagraphFont"/>
     <w:link w:val="Heading2"/>
     <w:uiPriority w:val="9"/>
-    <w:semiHidden/>
     <w:rsid w:val="00D501D8"/>
     <w:rPr>
       <w:rFonts w:ascii="Cambria" w:eastAsia="Times New Roman" w:hAnsi="Cambria" w:cs="Times New Roman"/>
@@ -2459,6 +2180,17 @@
       <w:rFonts w:ascii="Calibri" w:eastAsia="Calibri" w:hAnsi="Calibri" w:cs="Times New Roman"/>
       <w:lang w:val="en-US"/>
     </w:rPr>
+  </w:style>
+  <w:style w:type="paragraph" w:styleId="ListParagraph">
+    <w:name w:val="List Paragraph"/>
+    <w:basedOn w:val="Normal"/>
+    <w:uiPriority w:val="34"/>
+    <w:qFormat/>
+    <w:rsid w:val="00294598"/>
+    <w:pPr>
+      <w:ind w:left="720"/>
+      <w:contextualSpacing/>
+    </w:pPr>
   </w:style>
 </w:styles>
 </file>

</xml_diff>